<commit_message>
mais respostas aos revisores
</commit_message>
<xml_diff>
--- a/2014_ELSEVIER_CEE_SI/letter_to_editor_and_reviewers.docx
+++ b/2014_ELSEVIER_CEE_SI/letter_to_editor_and_reviewers.docx
@@ -1054,22 +1054,13 @@
         </w:rPr>
         <w:t>Dear reviewer</w:t>
       </w:r>
-      <w:proofErr w:type="gramStart"/>
-      <w:r>
-        <w:rPr>
-          <w:color w:val="FF0000"/>
-          <w:lang w:val="en-US"/>
-        </w:rPr>
-        <w:t>,  t</w:t>
-      </w:r>
-      <w:r>
-        <w:rPr>
-          <w:color w:val="FF0000"/>
-          <w:lang w:val="en-US"/>
-        </w:rPr>
-        <w:t>he</w:t>
-      </w:r>
-      <w:proofErr w:type="gramEnd"/>
+      <w:r>
+        <w:rPr>
+          <w:color w:val="FF0000"/>
+          <w:lang w:val="en-US"/>
+        </w:rPr>
+        <w:t>, the</w:t>
+      </w:r>
       <w:r>
         <w:rPr>
           <w:color w:val="FF0000"/>
@@ -1746,6 +1737,57 @@
         </w:rPr>
         <w:t>? E que testamos na nossa plataforma?</w:t>
       </w:r>
+      <w:r>
+        <w:rPr>
+          <w:color w:val="FF0000"/>
+        </w:rPr>
+        <w:t xml:space="preserve"> </w:t>
+      </w:r>
+    </w:p>
+    <w:p>
+      <w:pPr>
+        <w:spacing w:after="0" w:line="240" w:lineRule="auto"/>
+        <w:jc w:val="both"/>
+        <w:rPr>
+          <w:color w:val="FF0000"/>
+        </w:rPr>
+      </w:pPr>
+      <w:r>
+        <w:rPr>
+          <w:color w:val="FF0000"/>
+        </w:rPr>
+        <w:t xml:space="preserve">Eu acho que podemos comentar que pretendemos fazer isso em um trabalho futuro, porém optamos pelo simulador agora porque as diferenças entre o </w:t>
+      </w:r>
+      <w:proofErr w:type="spellStart"/>
+      <w:proofErr w:type="gramStart"/>
+      <w:r>
+        <w:rPr>
+          <w:color w:val="FF0000"/>
+        </w:rPr>
+        <w:t>GeoRank</w:t>
+      </w:r>
+      <w:proofErr w:type="spellEnd"/>
+      <w:proofErr w:type="gramEnd"/>
+      <w:r>
+        <w:rPr>
+          <w:color w:val="FF0000"/>
+        </w:rPr>
+        <w:t xml:space="preserve"> e o RPL são mais perceptíveis em redes de larga escala (p. ex. </w:t>
+      </w:r>
+      <w:proofErr w:type="spellStart"/>
+      <w:r>
+        <w:rPr>
+          <w:color w:val="FF0000"/>
+        </w:rPr>
+        <w:t>IoT</w:t>
+      </w:r>
+      <w:proofErr w:type="spellEnd"/>
+      <w:r>
+        <w:rPr>
+          <w:color w:val="FF0000"/>
+        </w:rPr>
+        <w:t xml:space="preserve"> urbana), as quais ainda não estão disponíveis. </w:t>
+      </w:r>
     </w:p>
     <w:p>
       <w:pPr>
@@ -1995,7 +2037,21 @@
           <w:color w:val="FF0000"/>
           <w:lang w:val="en-US"/>
         </w:rPr>
-        <w:t>we have included simulation results that provide evidence of (3)</w:t>
+        <w:t>we have included simulation</w:t>
+      </w:r>
+      <w:r>
+        <w:rPr>
+          <w:color w:val="FF0000"/>
+          <w:lang w:val="en-US"/>
+        </w:rPr>
+        <w:t>s</w:t>
+      </w:r>
+      <w:r>
+        <w:rPr>
+          <w:color w:val="FF0000"/>
+          <w:lang w:val="en-US"/>
+        </w:rPr>
+        <w:t xml:space="preserve"> results that provide evidence of (3)</w:t>
       </w:r>
       <w:r>
         <w:rPr>
@@ -2025,7 +2081,15 @@
           <w:color w:val="FF0000"/>
           <w:lang w:val="en-US"/>
         </w:rPr>
-        <w:t xml:space="preserve"> avoids DAO control messages required in RPL”</w:t>
+        <w:t xml:space="preserve"> avoids DAO control messages </w:t>
+      </w:r>
+      <w:r>
+        <w:rPr>
+          <w:color w:val="FF0000"/>
+          <w:lang w:val="en-US"/>
+        </w:rPr>
+        <w:lastRenderedPageBreak/>
+        <w:t>required in RPL”</w:t>
       </w:r>
       <w:r>
         <w:rPr>
@@ -2066,888 +2130,1611 @@
         <w:rPr>
           <w:lang w:val="en-US"/>
         </w:rPr>
+        <w:t>The requirements of street light networks are not expressed. What demands do these put on communication</w:t>
+      </w:r>
+      <w:r>
+        <w:rPr>
+          <w:lang w:val="en-US"/>
+        </w:rPr>
+        <w:t xml:space="preserve"> </w:t>
+      </w:r>
+      <w:r>
+        <w:rPr>
+          <w:lang w:val="en-US"/>
+        </w:rPr>
+        <w:t>networks? What kinds of topologies do they have? What kinds of traffic patterns do they exhibit? How often</w:t>
+      </w:r>
+      <w:r>
+        <w:rPr>
+          <w:lang w:val="en-US"/>
+        </w:rPr>
+        <w:t xml:space="preserve"> </w:t>
+      </w:r>
+      <w:r>
+        <w:rPr>
+          <w:lang w:val="en-US"/>
+        </w:rPr>
+        <w:t>are packets transmitted? Discussion is had around "an example of the necessity of P2P messages is a</w:t>
+      </w:r>
+      <w:r>
+        <w:rPr>
+          <w:lang w:val="en-US"/>
+        </w:rPr>
+        <w:t xml:space="preserve"> </w:t>
+      </w:r>
+      <w:r>
+        <w:rPr>
+          <w:lang w:val="en-US"/>
+        </w:rPr>
+        <w:t>scenario where actuators require data from sensors to decide when and how to act." What are the actuators</w:t>
+      </w:r>
+      <w:r>
+        <w:rPr>
+          <w:lang w:val="en-US"/>
+        </w:rPr>
+        <w:t xml:space="preserve"> </w:t>
+      </w:r>
+      <w:r>
+        <w:rPr>
+          <w:lang w:val="en-US"/>
+        </w:rPr>
+        <w:t>and sensors in a street light network? Later in the paper it says that "approach is mainly suitable for large</w:t>
+      </w:r>
+      <w:r>
+        <w:rPr>
+          <w:lang w:val="en-US"/>
+        </w:rPr>
+        <w:t xml:space="preserve"> </w:t>
+      </w:r>
+      <w:r>
+        <w:rPr>
+          <w:lang w:val="en-US"/>
+        </w:rPr>
+        <w:t>scale and heterogeneous networks, such as a network of wireless streetlight nodes" - why are street light</w:t>
+      </w:r>
+      <w:r>
+        <w:rPr>
+          <w:lang w:val="en-US"/>
+        </w:rPr>
+        <w:t xml:space="preserve"> </w:t>
+      </w:r>
+      <w:r>
+        <w:rPr>
+          <w:lang w:val="en-US"/>
+        </w:rPr>
+        <w:t>nodes heterogeneous? Simulations are made conducted with "1000 random source-destination pairs": why</w:t>
+      </w:r>
+      <w:r>
+        <w:rPr>
+          <w:lang w:val="en-US"/>
+        </w:rPr>
+        <w:t xml:space="preserve"> </w:t>
+      </w:r>
+      <w:r>
+        <w:rPr>
+          <w:lang w:val="en-US"/>
+        </w:rPr>
+        <w:t>would a streetlight in one street want to randomly communicate with a streetlight in a different street?</w:t>
+      </w:r>
+    </w:p>
+    <w:p>
+      <w:pPr>
+        <w:spacing w:after="0" w:line="240" w:lineRule="auto"/>
+        <w:jc w:val="both"/>
+        <w:rPr>
+          <w:color w:val="FF0000"/>
+          <w:lang w:val="en-US"/>
+        </w:rPr>
+      </w:pPr>
+      <w:r>
+        <w:rPr>
+          <w:color w:val="FF0000"/>
+          <w:lang w:val="en-US"/>
+        </w:rPr>
+        <w:br/>
+      </w:r>
+      <w:r>
+        <w:rPr>
+          <w:color w:val="FF0000"/>
+          <w:lang w:val="en-US"/>
+        </w:rPr>
+        <w:t>R:</w:t>
+      </w:r>
+      <w:r>
+        <w:rPr>
+          <w:color w:val="FF0000"/>
+          <w:lang w:val="en-US"/>
+        </w:rPr>
+        <w:t xml:space="preserve"> Dear reviewer, thank you for such valuable contributions. </w:t>
+      </w:r>
+      <w:r>
+        <w:rPr>
+          <w:color w:val="FF0000"/>
+          <w:lang w:val="en-US"/>
+        </w:rPr>
+        <w:t xml:space="preserve">The answer for most of your questions are </w:t>
+      </w:r>
+      <w:r>
+        <w:rPr>
+          <w:color w:val="FF0000"/>
+          <w:lang w:val="en-US"/>
+        </w:rPr>
+        <w:t>not in the original text indeed</w:t>
+      </w:r>
+      <w:r>
+        <w:rPr>
+          <w:color w:val="FF0000"/>
+          <w:lang w:val="en-US"/>
+        </w:rPr>
+        <w:t>. Therefore, we try to clarify such questions in the section “</w:t>
+      </w:r>
+      <w:r>
+        <w:rPr>
+          <w:color w:val="FF0000"/>
+          <w:lang w:val="en-US"/>
+        </w:rPr>
+        <w:t>Requirements and benefits of a smart street lighting system</w:t>
+      </w:r>
+      <w:r>
+        <w:rPr>
+          <w:color w:val="FF0000"/>
+          <w:lang w:val="en-US"/>
+        </w:rPr>
+        <w:t xml:space="preserve">”. </w:t>
+      </w:r>
+      <w:r>
+        <w:rPr>
+          <w:color w:val="FF0000"/>
+          <w:lang w:val="en-US"/>
+        </w:rPr>
+        <w:t>The main point is to demonstrate that this network is not only intended to be used in the street lighting application, but also in many other public services. However, the question “</w:t>
+      </w:r>
+      <w:r>
+        <w:rPr>
+          <w:color w:val="FF0000"/>
+          <w:lang w:val="en-US"/>
+        </w:rPr>
+        <w:t>How often are packets transmitted</w:t>
+      </w:r>
+      <w:r>
+        <w:rPr>
+          <w:color w:val="FF0000"/>
+          <w:lang w:val="en-US"/>
+        </w:rPr>
+        <w:t xml:space="preserve">” is </w:t>
+      </w:r>
+      <w:r>
+        <w:rPr>
+          <w:color w:val="FF0000"/>
+          <w:lang w:val="en-US"/>
+        </w:rPr>
+        <w:t xml:space="preserve">highly </w:t>
+      </w:r>
+      <w:r>
+        <w:rPr>
+          <w:color w:val="FF0000"/>
+          <w:lang w:val="en-US"/>
+        </w:rPr>
+        <w:t xml:space="preserve">dependent of these applications. What we and several other researches seek is to improve the P2P performance of the RPL based algorithms, which is currently the most promising approach to implement </w:t>
+      </w:r>
+      <w:proofErr w:type="spellStart"/>
+      <w:r>
+        <w:rPr>
+          <w:color w:val="FF0000"/>
+          <w:lang w:val="en-US"/>
+        </w:rPr>
+        <w:t>IoT</w:t>
+      </w:r>
+      <w:proofErr w:type="spellEnd"/>
+      <w:r>
+        <w:rPr>
+          <w:color w:val="FF0000"/>
+          <w:lang w:val="en-US"/>
+        </w:rPr>
+        <w:t xml:space="preserve"> applications at city levels.</w:t>
+      </w:r>
+    </w:p>
+    <w:p>
+      <w:pPr>
+        <w:spacing w:after="0" w:line="240" w:lineRule="auto"/>
+        <w:jc w:val="both"/>
+        <w:rPr>
+          <w:color w:val="FF0000"/>
+          <w:lang w:val="en-US"/>
+        </w:rPr>
+      </w:pPr>
+    </w:p>
+    <w:p>
+      <w:pPr>
+        <w:spacing w:after="0" w:line="240" w:lineRule="auto"/>
+        <w:jc w:val="both"/>
+        <w:rPr>
+          <w:color w:val="FF0000"/>
+          <w:lang w:val="en-US"/>
+        </w:rPr>
+      </w:pPr>
+    </w:p>
+    <w:p>
+      <w:pPr>
+        <w:spacing w:after="0" w:line="240" w:lineRule="auto"/>
+        <w:jc w:val="both"/>
+        <w:rPr>
+          <w:lang w:val="en-US"/>
+        </w:rPr>
+      </w:pPr>
+      <w:r>
+        <w:rPr>
+          <w:lang w:val="en-US"/>
+        </w:rPr>
+        <w:t xml:space="preserve">Likewise, the detail in the experimental setup and results is lacking. What was the simulation setup: tool </w:t>
+      </w:r>
+      <w:proofErr w:type="gramStart"/>
+      <w:r>
+        <w:rPr>
+          <w:lang w:val="en-US"/>
+        </w:rPr>
+        <w:t>used,</w:t>
+      </w:r>
+      <w:proofErr w:type="gramEnd"/>
+      <w:r>
+        <w:rPr>
+          <w:lang w:val="en-US"/>
+        </w:rPr>
+        <w:t xml:space="preserve"> radio model </w:t>
+      </w:r>
+      <w:proofErr w:type="spellStart"/>
+      <w:r>
+        <w:rPr>
+          <w:lang w:val="en-US"/>
+        </w:rPr>
+        <w:t>etc</w:t>
+      </w:r>
+      <w:proofErr w:type="spellEnd"/>
+      <w:r>
+        <w:rPr>
+          <w:lang w:val="en-US"/>
+        </w:rPr>
+        <w:t>? If there are only 5 different sink node locations, why pick 10 random locations in the network (rather than 5 actual locations)?</w:t>
+      </w:r>
+    </w:p>
+    <w:p>
+      <w:pPr>
+        <w:spacing w:after="0" w:line="240" w:lineRule="auto"/>
+        <w:jc w:val="both"/>
+        <w:rPr>
+          <w:lang w:val="en-US"/>
+        </w:rPr>
+      </w:pPr>
+    </w:p>
+    <w:p>
+      <w:pPr>
+        <w:spacing w:after="0" w:line="240" w:lineRule="auto"/>
+        <w:jc w:val="both"/>
+        <w:rPr>
+          <w:lang w:val="en-US"/>
+        </w:rPr>
+      </w:pPr>
+      <w:r>
+        <w:rPr>
+          <w:color w:val="FF0000"/>
+          <w:lang w:val="en-US"/>
+        </w:rPr>
+        <w:t>R:</w:t>
+      </w:r>
+      <w:r>
+        <w:rPr>
+          <w:color w:val="FF0000"/>
+          <w:lang w:val="en-US"/>
+        </w:rPr>
+        <w:t xml:space="preserve"> </w:t>
+      </w:r>
+      <w:r>
+        <w:rPr>
+          <w:color w:val="FF0000"/>
+          <w:lang w:val="en-US"/>
+        </w:rPr>
+        <w:t>Dear reviewer, w</w:t>
+      </w:r>
+      <w:r>
+        <w:rPr>
+          <w:color w:val="FF0000"/>
+          <w:lang w:val="en-US"/>
+        </w:rPr>
+        <w:t>e have included more details about the simulations in the revised paper, including details about the simulator, wireless links model and RPL protocol implementation.</w:t>
+      </w:r>
+      <w:r>
+        <w:rPr>
+          <w:color w:val="FF0000"/>
+          <w:lang w:val="en-US"/>
+        </w:rPr>
+        <w:t xml:space="preserve"> Also, we</w:t>
+      </w:r>
+      <w:r>
+        <w:rPr>
+          <w:color w:val="FF0000"/>
+          <w:lang w:val="en-US"/>
+        </w:rPr>
+        <w:t xml:space="preserve"> have</w:t>
+      </w:r>
+      <w:r>
+        <w:rPr>
+          <w:color w:val="FF0000"/>
+          <w:lang w:val="en-US"/>
+        </w:rPr>
+        <w:t xml:space="preserve"> included an explanation about the locations for the sink node.</w:t>
+      </w:r>
+    </w:p>
+    <w:p>
+      <w:pPr>
+        <w:spacing w:after="0" w:line="240" w:lineRule="auto"/>
+        <w:jc w:val="both"/>
+        <w:rPr>
+          <w:color w:val="FF0000"/>
+          <w:lang w:val="en-US"/>
+        </w:rPr>
+      </w:pPr>
+    </w:p>
+    <w:p>
+      <w:pPr>
+        <w:spacing w:after="0" w:line="240" w:lineRule="auto"/>
+        <w:jc w:val="both"/>
+        <w:rPr>
+          <w:lang w:val="en-US"/>
+        </w:rPr>
+      </w:pPr>
+      <w:r>
+        <w:rPr>
+          <w:lang w:val="en-US"/>
+        </w:rPr>
+        <w:t xml:space="preserve">Figure 6: is the 'mean' the best metric to present here? </w:t>
+      </w:r>
+      <w:r>
+        <w:rPr>
+          <w:lang w:val="en-US"/>
+        </w:rPr>
+        <w:t xml:space="preserve">Is the RPL implementation compared against the original RPL, or the enhanced version proposed by Winter et al., 2012? Why is </w:t>
+      </w:r>
+      <w:proofErr w:type="spellStart"/>
+      <w:r>
+        <w:rPr>
+          <w:lang w:val="en-US"/>
+        </w:rPr>
+        <w:t>G</w:t>
+      </w:r>
+      <w:r>
+        <w:rPr>
+          <w:lang w:val="en-US"/>
+        </w:rPr>
+        <w:t>eoRank</w:t>
+      </w:r>
+      <w:proofErr w:type="spellEnd"/>
+      <w:r>
+        <w:rPr>
+          <w:lang w:val="en-US"/>
+        </w:rPr>
+        <w:t xml:space="preserve"> compared to RPL and GOAF</w:t>
+      </w:r>
+      <w:r>
+        <w:rPr>
+          <w:lang w:val="en-US"/>
+        </w:rPr>
+        <w:t>R rather than the improved CDF technique?</w:t>
+      </w:r>
+    </w:p>
+    <w:p>
+      <w:pPr>
+        <w:spacing w:after="0" w:line="240" w:lineRule="auto"/>
+        <w:jc w:val="both"/>
+        <w:rPr>
+          <w:lang w:val="en-US"/>
+        </w:rPr>
+      </w:pPr>
+    </w:p>
+    <w:p>
+      <w:pPr>
+        <w:spacing w:after="0" w:line="240" w:lineRule="auto"/>
+        <w:jc w:val="both"/>
+        <w:rPr>
+          <w:color w:val="FF0000"/>
+          <w:lang w:val="en-US"/>
+        </w:rPr>
+      </w:pPr>
+      <w:r>
+        <w:rPr>
+          <w:color w:val="FF0000"/>
+          <w:lang w:val="en-US"/>
+        </w:rPr>
+        <w:t>R:</w:t>
+      </w:r>
+      <w:r>
+        <w:rPr>
+          <w:color w:val="FF0000"/>
+          <w:lang w:val="en-US"/>
+        </w:rPr>
+        <w:t xml:space="preserve"> </w:t>
+      </w:r>
+      <w:r>
+        <w:rPr>
+          <w:color w:val="FF0000"/>
+          <w:lang w:val="en-US"/>
+        </w:rPr>
+        <w:t xml:space="preserve">Dear reviewer, </w:t>
+      </w:r>
+      <w:r>
+        <w:rPr>
+          <w:color w:val="FF0000"/>
+          <w:lang w:val="en-US"/>
+        </w:rPr>
+        <w:t xml:space="preserve">we think that the “best metric” is highly dependent of the applications that will use the network. Therefore, in order to make a comparison possible, we have decided </w:t>
+      </w:r>
+      <w:r>
+        <w:rPr>
+          <w:color w:val="FF0000"/>
+          <w:lang w:val="en-US"/>
+        </w:rPr>
+        <w:t xml:space="preserve">to use the mean number of hops </w:t>
+      </w:r>
+      <w:r>
+        <w:rPr>
+          <w:color w:val="FF0000"/>
+          <w:lang w:val="en-US"/>
+        </w:rPr>
+        <w:t>because it is one of most common metrics found in the literature for compa</w:t>
+      </w:r>
+      <w:r>
+        <w:rPr>
+          <w:color w:val="FF0000"/>
+          <w:lang w:val="en-US"/>
+        </w:rPr>
+        <w:t>ring</w:t>
+      </w:r>
+      <w:r>
+        <w:rPr>
+          <w:color w:val="FF0000"/>
+          <w:lang w:val="en-US"/>
+        </w:rPr>
+        <w:t xml:space="preserve"> </w:t>
+      </w:r>
+      <w:r>
+        <w:rPr>
+          <w:color w:val="FF0000"/>
+          <w:lang w:val="en-US"/>
+        </w:rPr>
+        <w:t>r</w:t>
+      </w:r>
+      <w:r>
+        <w:rPr>
+          <w:color w:val="FF0000"/>
+          <w:lang w:val="en-US"/>
+        </w:rPr>
+        <w:t>outing</w:t>
+      </w:r>
+      <w:r>
+        <w:rPr>
+          <w:color w:val="FF0000"/>
+          <w:lang w:val="en-US"/>
+        </w:rPr>
+        <w:t xml:space="preserve"> algorithms. However, the best metric will be application dependent. In the revised paper, we have also included confidence intervals to </w:t>
+      </w:r>
+      <w:r>
+        <w:rPr>
+          <w:color w:val="FF0000"/>
+          <w:lang w:val="en-US"/>
+        </w:rPr>
+        <w:t xml:space="preserve">the graphs, </w:t>
+      </w:r>
+      <w:r>
+        <w:rPr>
+          <w:color w:val="FF0000"/>
+          <w:lang w:val="en-US"/>
+        </w:rPr>
+        <w:t>more details about the simulations, including also more details about the RPL implementation</w:t>
+      </w:r>
+      <w:r>
+        <w:rPr>
+          <w:color w:val="FF0000"/>
+          <w:lang w:val="en-US"/>
+        </w:rPr>
+        <w:t xml:space="preserve"> and more results regarding the </w:t>
+      </w:r>
+      <w:r>
+        <w:rPr>
+          <w:color w:val="FF0000"/>
+          <w:lang w:val="en-US"/>
+        </w:rPr>
+        <w:t>worst case memory requirement</w:t>
+      </w:r>
+      <w:r>
+        <w:rPr>
+          <w:color w:val="FF0000"/>
+          <w:lang w:val="en-US"/>
+        </w:rPr>
+        <w:t>s</w:t>
+      </w:r>
+      <w:r>
+        <w:rPr>
+          <w:color w:val="FF0000"/>
+          <w:lang w:val="en-US"/>
+        </w:rPr>
+        <w:t xml:space="preserve"> </w:t>
+      </w:r>
+      <w:r>
+        <w:rPr>
+          <w:color w:val="FF0000"/>
+          <w:lang w:val="en-US"/>
+        </w:rPr>
+        <w:t xml:space="preserve">of the algorithms </w:t>
+      </w:r>
+      <w:r>
+        <w:rPr>
+          <w:color w:val="FF0000"/>
+          <w:lang w:val="en-US"/>
+        </w:rPr>
+        <w:t>for storing routing table</w:t>
+      </w:r>
+      <w:r>
+        <w:rPr>
+          <w:color w:val="FF0000"/>
+          <w:lang w:val="en-US"/>
+        </w:rPr>
+        <w:t>s</w:t>
+      </w:r>
+      <w:r>
+        <w:rPr>
+          <w:color w:val="FF0000"/>
+          <w:lang w:val="en-US"/>
+        </w:rPr>
+        <w:t>.</w:t>
+      </w:r>
+      <w:r>
+        <w:rPr>
+          <w:color w:val="FF0000"/>
+          <w:lang w:val="en-US"/>
+        </w:rPr>
+        <w:t xml:space="preserve"> </w:t>
+      </w:r>
+    </w:p>
+    <w:p>
+      <w:pPr>
+        <w:spacing w:after="0" w:line="240" w:lineRule="auto"/>
+        <w:jc w:val="both"/>
+        <w:rPr>
+          <w:color w:val="FF0000"/>
+          <w:lang w:val="en-US"/>
+        </w:rPr>
+      </w:pPr>
+    </w:p>
+    <w:p>
+      <w:pPr>
+        <w:spacing w:after="0" w:line="240" w:lineRule="auto"/>
+        <w:jc w:val="both"/>
+        <w:rPr>
+          <w:lang w:val="en-US"/>
+        </w:rPr>
+      </w:pPr>
+      <w:r>
+        <w:rPr>
+          <w:lang w:val="en-US"/>
+        </w:rPr>
+        <w:t xml:space="preserve">What other routing schemes exist/are suitable for streetlights? Why is IPv6 needed/a good candidate? It is not clear to me why IPv6/6LoWPAN is needed/suitable for streetlight systems - the only real motivation given is "The IP protocol is an open, mature and field proven technology, with free and well documented standards, and thus it is very reasonable to reuse it for WNSs instead of creating new proprietary protocols". This is not a clear argument. Also, </w:t>
+      </w:r>
+      <w:r>
+        <w:rPr>
+          <w:lang w:val="en-US"/>
+        </w:rPr>
         <w:lastRenderedPageBreak/>
-        <w:t>The requirements of street light networks are not expressed. What demands do these put on communication</w:t>
-      </w:r>
-      <w:r>
-        <w:rPr>
-          <w:lang w:val="en-US"/>
-        </w:rPr>
-        <w:t xml:space="preserve"> </w:t>
-      </w:r>
-      <w:r>
-        <w:rPr>
-          <w:lang w:val="en-US"/>
-        </w:rPr>
-        <w:t>networks? What kinds of topologies do they have? What kinds of traffic patterns do they exhibit? How often</w:t>
-      </w:r>
-      <w:r>
-        <w:rPr>
-          <w:lang w:val="en-US"/>
-        </w:rPr>
-        <w:t xml:space="preserve"> </w:t>
-      </w:r>
-      <w:r>
-        <w:rPr>
-          <w:lang w:val="en-US"/>
-        </w:rPr>
-        <w:t>are packets transmitted? Discussion is had around "an example of the necessity of P2P messages is a</w:t>
-      </w:r>
-      <w:r>
-        <w:rPr>
-          <w:lang w:val="en-US"/>
-        </w:rPr>
-        <w:t xml:space="preserve"> </w:t>
-      </w:r>
-      <w:r>
-        <w:rPr>
-          <w:lang w:val="en-US"/>
-        </w:rPr>
-        <w:t>scenario where actuators require data from sensors to decide when and how to act." What are the actuators</w:t>
-      </w:r>
-      <w:r>
-        <w:rPr>
-          <w:lang w:val="en-US"/>
-        </w:rPr>
-        <w:t xml:space="preserve"> </w:t>
-      </w:r>
-      <w:r>
-        <w:rPr>
-          <w:lang w:val="en-US"/>
-        </w:rPr>
-        <w:t>and sensors in a street light network? Later in the paper it says that "approach is mainly suitable for large</w:t>
-      </w:r>
-      <w:r>
-        <w:rPr>
-          <w:lang w:val="en-US"/>
-        </w:rPr>
-        <w:t xml:space="preserve"> </w:t>
-      </w:r>
-      <w:r>
-        <w:rPr>
-          <w:lang w:val="en-US"/>
-        </w:rPr>
-        <w:t>scale and heterogeneous networks, such as a network of wireless streetlight nodes" - why are street light</w:t>
-      </w:r>
-      <w:r>
-        <w:rPr>
-          <w:lang w:val="en-US"/>
-        </w:rPr>
-        <w:t xml:space="preserve"> </w:t>
-      </w:r>
-      <w:r>
-        <w:rPr>
-          <w:lang w:val="en-US"/>
-        </w:rPr>
-        <w:t>nodes heterogeneous? Simulations are made conducted with "1000 random source-destination pairs": why</w:t>
-      </w:r>
-      <w:r>
-        <w:rPr>
-          <w:lang w:val="en-US"/>
-        </w:rPr>
-        <w:t xml:space="preserve"> </w:t>
-      </w:r>
-      <w:r>
-        <w:rPr>
-          <w:lang w:val="en-US"/>
-        </w:rPr>
-        <w:t>would a streetlight in one street want to randomly communicate with a streetlight in a different street?</w:t>
-      </w:r>
-    </w:p>
-    <w:p>
-      <w:pPr>
-        <w:spacing w:after="0" w:line="240" w:lineRule="auto"/>
-        <w:jc w:val="both"/>
-        <w:rPr>
-          <w:color w:val="FF0000"/>
-          <w:lang w:val="en-US"/>
-        </w:rPr>
-      </w:pPr>
-      <w:r>
-        <w:rPr>
-          <w:color w:val="FF0000"/>
-          <w:lang w:val="en-US"/>
-        </w:rPr>
-        <w:br/>
-      </w:r>
-      <w:r>
-        <w:rPr>
-          <w:color w:val="FF0000"/>
-          <w:lang w:val="en-US"/>
+        <w:t>in this case, why do the authors propose using a proprietary routing algorithm - why not use something like AODV?</w:t>
+      </w:r>
+    </w:p>
+    <w:p>
+      <w:pPr>
+        <w:spacing w:after="0" w:line="240" w:lineRule="auto"/>
+        <w:jc w:val="both"/>
+        <w:rPr>
+          <w:lang w:val="en-US"/>
+        </w:rPr>
+      </w:pPr>
+    </w:p>
+    <w:p>
+      <w:pPr>
+        <w:spacing w:after="0" w:line="240" w:lineRule="auto"/>
+        <w:jc w:val="both"/>
+        <w:rPr>
+          <w:color w:val="FF0000"/>
+        </w:rPr>
+      </w:pPr>
+      <w:r>
+        <w:rPr>
+          <w:color w:val="FF0000"/>
         </w:rPr>
         <w:t>R:</w:t>
       </w:r>
       <w:r>
         <w:rPr>
           <w:color w:val="FF0000"/>
-          <w:lang w:val="en-US"/>
-        </w:rPr>
-        <w:t xml:space="preserve"> Dear reviewer, thank you for such valuable contributions. </w:t>
-      </w:r>
-      <w:r>
-        <w:rPr>
-          <w:color w:val="FF0000"/>
-          <w:lang w:val="en-US"/>
-        </w:rPr>
-        <w:t xml:space="preserve">The answer for most of your questions are </w:t>
-      </w:r>
-      <w:r>
-        <w:rPr>
-          <w:color w:val="FF0000"/>
-          <w:lang w:val="en-US"/>
-        </w:rPr>
-        <w:t>not in the original text indeed</w:t>
-      </w:r>
-      <w:r>
-        <w:rPr>
-          <w:color w:val="FF0000"/>
-          <w:lang w:val="en-US"/>
-        </w:rPr>
-        <w:t>. Therefore, we try to clarify such questions in the section “</w:t>
-      </w:r>
-      <w:r>
-        <w:rPr>
-          <w:color w:val="FF0000"/>
-          <w:lang w:val="en-US"/>
-        </w:rPr>
-        <w:t>Requirements and benefits of a smart street lighting system</w:t>
-      </w:r>
-      <w:r>
-        <w:rPr>
-          <w:color w:val="FF0000"/>
-          <w:lang w:val="en-US"/>
-        </w:rPr>
-        <w:t xml:space="preserve">”. </w:t>
-      </w:r>
-      <w:r>
-        <w:rPr>
-          <w:color w:val="FF0000"/>
-          <w:lang w:val="en-US"/>
-        </w:rPr>
-        <w:t>The main point is to demonstrate that this network is not only intended to be used in the street lighting application, but also in many other public services. However, the question “</w:t>
-      </w:r>
-      <w:r>
-        <w:rPr>
-          <w:color w:val="FF0000"/>
-          <w:lang w:val="en-US"/>
-        </w:rPr>
-        <w:t>How often are packets transmitted</w:t>
-      </w:r>
-      <w:r>
-        <w:rPr>
-          <w:color w:val="FF0000"/>
-          <w:lang w:val="en-US"/>
-        </w:rPr>
-        <w:t xml:space="preserve">” is </w:t>
-      </w:r>
-      <w:r>
-        <w:rPr>
-          <w:color w:val="FF0000"/>
-          <w:lang w:val="en-US"/>
-        </w:rPr>
-        <w:t xml:space="preserve">highly </w:t>
-      </w:r>
-      <w:r>
-        <w:rPr>
-          <w:color w:val="FF0000"/>
-          <w:lang w:val="en-US"/>
-        </w:rPr>
-        <w:t xml:space="preserve">dependent of these applications. What we and several other researches seek is to improve the P2P performance of the RPL based algorithms, which is currently the most promising approach to implement </w:t>
+        </w:rPr>
+        <w:t xml:space="preserve"> </w:t>
+      </w:r>
+      <w:r>
+        <w:rPr>
+          <w:color w:val="FF0000"/>
+        </w:rPr>
+        <w:t xml:space="preserve">Quem sabe responder que o IPv6 </w:t>
+      </w:r>
+      <w:r>
+        <w:rPr>
+          <w:color w:val="FF0000"/>
+        </w:rPr>
+        <w:t xml:space="preserve">é opcional? Que somente mostramos que é possível integrá-lo ao protocolo proposto </w:t>
       </w:r>
       <w:proofErr w:type="spellStart"/>
       <w:r>
         <w:rPr>
           <w:color w:val="FF0000"/>
-          <w:lang w:val="en-US"/>
+        </w:rPr>
+        <w:t>pq</w:t>
+      </w:r>
+      <w:proofErr w:type="spellEnd"/>
+      <w:r>
+        <w:rPr>
+          <w:color w:val="FF0000"/>
+        </w:rPr>
+        <w:t xml:space="preserve"> é uma tendência para </w:t>
+      </w:r>
+      <w:proofErr w:type="spellStart"/>
+      <w:proofErr w:type="gramStart"/>
+      <w:r>
+        <w:rPr>
+          <w:color w:val="FF0000"/>
         </w:rPr>
         <w:t>IoT</w:t>
       </w:r>
       <w:proofErr w:type="spellEnd"/>
-      <w:r>
-        <w:rPr>
-          <w:color w:val="FF0000"/>
-          <w:lang w:val="en-US"/>
-        </w:rPr>
-        <w:t xml:space="preserve"> applications at city levels.</w:t>
-      </w:r>
-    </w:p>
-    <w:p>
-      <w:pPr>
-        <w:spacing w:after="0" w:line="240" w:lineRule="auto"/>
-        <w:jc w:val="both"/>
-        <w:rPr>
-          <w:color w:val="FF0000"/>
-          <w:lang w:val="en-US"/>
-        </w:rPr>
-      </w:pPr>
-    </w:p>
-    <w:p>
-      <w:pPr>
-        <w:spacing w:after="0" w:line="240" w:lineRule="auto"/>
-        <w:jc w:val="both"/>
-        <w:rPr>
-          <w:color w:val="FF0000"/>
-          <w:lang w:val="en-US"/>
-        </w:rPr>
-      </w:pPr>
-    </w:p>
-    <w:p>
-      <w:pPr>
-        <w:spacing w:after="0" w:line="240" w:lineRule="auto"/>
-        <w:jc w:val="both"/>
-        <w:rPr>
-          <w:lang w:val="en-US"/>
-        </w:rPr>
-      </w:pPr>
-      <w:r>
-        <w:rPr>
-          <w:lang w:val="en-US"/>
-        </w:rPr>
-        <w:t xml:space="preserve">Likewise, the detail in the experimental setup and results is lacking. What was the simulation setup: tool </w:t>
+      <w:proofErr w:type="gramEnd"/>
+      <w:r>
+        <w:rPr>
+          <w:color w:val="FF0000"/>
+        </w:rPr>
+        <w:t>.</w:t>
+      </w:r>
+      <w:r>
+        <w:rPr>
+          <w:color w:val="FF0000"/>
+        </w:rPr>
+        <w:t xml:space="preserve">  Sim, acho que isso fica legal, mas precisamos colocar referências com motivações para usar o </w:t>
       </w:r>
       <w:proofErr w:type="gramStart"/>
       <w:r>
         <w:rPr>
-          <w:lang w:val="en-US"/>
-        </w:rPr>
-        <w:t>used,</w:t>
+          <w:color w:val="FF0000"/>
+        </w:rPr>
+        <w:t>IPbv6</w:t>
       </w:r>
       <w:proofErr w:type="gramEnd"/>
       <w:r>
         <w:rPr>
-          <w:lang w:val="en-US"/>
-        </w:rPr>
-        <w:t xml:space="preserve"> radio model </w:t>
-      </w:r>
-      <w:proofErr w:type="spellStart"/>
-      <w:r>
-        <w:rPr>
-          <w:lang w:val="en-US"/>
-        </w:rPr>
-        <w:t>etc</w:t>
-      </w:r>
-      <w:proofErr w:type="spellEnd"/>
-      <w:r>
-        <w:rPr>
-          <w:lang w:val="en-US"/>
-        </w:rPr>
-        <w:t>? If there are only 5 different sink node locations, why pick 10 random locations in the network (rather than 5 actual locations)?</w:t>
-      </w:r>
-    </w:p>
-    <w:p>
-      <w:pPr>
-        <w:spacing w:after="0" w:line="240" w:lineRule="auto"/>
-        <w:jc w:val="both"/>
-        <w:rPr>
-          <w:lang w:val="en-US"/>
-        </w:rPr>
-      </w:pPr>
-    </w:p>
-    <w:p>
-      <w:pPr>
-        <w:spacing w:after="0" w:line="240" w:lineRule="auto"/>
-        <w:jc w:val="both"/>
-        <w:rPr>
-          <w:lang w:val="en-US"/>
-        </w:rPr>
-      </w:pPr>
-      <w:r>
-        <w:rPr>
-          <w:color w:val="FF0000"/>
-          <w:lang w:val="en-US"/>
-        </w:rPr>
-        <w:t>R:</w:t>
-      </w:r>
-      <w:r>
-        <w:rPr>
-          <w:color w:val="FF0000"/>
-          <w:lang w:val="en-US"/>
-        </w:rPr>
-        <w:t xml:space="preserve"> </w:t>
-      </w:r>
-      <w:r>
-        <w:rPr>
-          <w:color w:val="FF0000"/>
-          <w:lang w:val="en-US"/>
-        </w:rPr>
-        <w:t>Dear reviewer, w</w:t>
-      </w:r>
-      <w:r>
-        <w:rPr>
-          <w:color w:val="FF0000"/>
-          <w:lang w:val="en-US"/>
-        </w:rPr>
-        <w:t>e have included more details about the simulations in the revised paper, including details about the simulator, wireless links model and RPL protocol implementation.</w:t>
-      </w:r>
-      <w:r>
-        <w:rPr>
-          <w:color w:val="FF0000"/>
-          <w:lang w:val="en-US"/>
-        </w:rPr>
-        <w:t xml:space="preserve"> Also, we</w:t>
-      </w:r>
-      <w:r>
-        <w:rPr>
-          <w:color w:val="FF0000"/>
-          <w:lang w:val="en-US"/>
-        </w:rPr>
-        <w:t xml:space="preserve"> have</w:t>
-      </w:r>
-      <w:r>
-        <w:rPr>
-          <w:color w:val="FF0000"/>
-          <w:lang w:val="en-US"/>
-        </w:rPr>
-        <w:t xml:space="preserve"> included an explanation about the locations for the sink node.</w:t>
-      </w:r>
-    </w:p>
-    <w:p>
-      <w:pPr>
-        <w:spacing w:after="0" w:line="240" w:lineRule="auto"/>
-        <w:jc w:val="both"/>
-        <w:rPr>
-          <w:color w:val="FF0000"/>
-          <w:lang w:val="en-US"/>
-        </w:rPr>
-      </w:pPr>
-    </w:p>
-    <w:p>
-      <w:pPr>
-        <w:spacing w:after="0" w:line="240" w:lineRule="auto"/>
-        <w:jc w:val="both"/>
-        <w:rPr>
-          <w:lang w:val="en-US"/>
-        </w:rPr>
-      </w:pPr>
-      <w:r>
-        <w:rPr>
-          <w:lang w:val="en-US"/>
-        </w:rPr>
-        <w:t xml:space="preserve">Figure 6: is the 'mean' the best metric to present here? </w:t>
-      </w:r>
-      <w:r>
-        <w:rPr>
-          <w:lang w:val="en-US"/>
-        </w:rPr>
-        <w:t xml:space="preserve">Is the RPL implementation compared against the original RPL, or the enhanced version proposed by Winter et al., 2012? Why is </w:t>
-      </w:r>
-      <w:proofErr w:type="spellStart"/>
-      <w:r>
-        <w:rPr>
-          <w:lang w:val="en-US"/>
-        </w:rPr>
-        <w:t>G</w:t>
-      </w:r>
-      <w:r>
-        <w:rPr>
-          <w:lang w:val="en-US"/>
-        </w:rPr>
-        <w:t>eoRank</w:t>
-      </w:r>
-      <w:proofErr w:type="spellEnd"/>
-      <w:r>
-        <w:rPr>
-          <w:lang w:val="en-US"/>
-        </w:rPr>
-        <w:t xml:space="preserve"> compared to RPL and GOAF</w:t>
-      </w:r>
-      <w:r>
-        <w:rPr>
-          <w:lang w:val="en-US"/>
-        </w:rPr>
-        <w:t>R rather than the improved CDF technique?</w:t>
-      </w:r>
-    </w:p>
-    <w:p>
-      <w:pPr>
-        <w:spacing w:after="0" w:line="240" w:lineRule="auto"/>
-        <w:jc w:val="both"/>
-        <w:rPr>
-          <w:lang w:val="en-US"/>
-        </w:rPr>
-      </w:pPr>
-    </w:p>
-    <w:p>
-      <w:pPr>
-        <w:spacing w:after="0" w:line="240" w:lineRule="auto"/>
-        <w:jc w:val="both"/>
-        <w:rPr>
-          <w:color w:val="FF0000"/>
-          <w:lang w:val="en-US"/>
-        </w:rPr>
-      </w:pPr>
-      <w:r>
-        <w:rPr>
-          <w:color w:val="FF0000"/>
-          <w:lang w:val="en-US"/>
-        </w:rPr>
-        <w:t>R:</w:t>
-      </w:r>
-      <w:r>
-        <w:rPr>
-          <w:color w:val="FF0000"/>
-          <w:lang w:val="en-US"/>
-        </w:rPr>
-        <w:t xml:space="preserve"> </w:t>
-      </w:r>
-      <w:r>
-        <w:rPr>
-          <w:color w:val="FF0000"/>
-          <w:lang w:val="en-US"/>
-        </w:rPr>
-        <w:t xml:space="preserve">Dear reviewer, </w:t>
-      </w:r>
-      <w:r>
-        <w:rPr>
-          <w:color w:val="FF0000"/>
-          <w:lang w:val="en-US"/>
-        </w:rPr>
-        <w:t xml:space="preserve">we think that </w:t>
-      </w:r>
-      <w:r>
-        <w:rPr>
-          <w:color w:val="FF0000"/>
-          <w:lang w:val="en-US"/>
-        </w:rPr>
-        <w:t xml:space="preserve">the “best metric” is highly dependent of the applications </w:t>
-      </w:r>
-      <w:r>
-        <w:rPr>
-          <w:color w:val="FF0000"/>
-          <w:lang w:val="en-US"/>
-        </w:rPr>
-        <w:t xml:space="preserve">that will use the network. Therefore, in order to make a comparison possible, we have decided </w:t>
-      </w:r>
-      <w:r>
-        <w:rPr>
-          <w:color w:val="FF0000"/>
-          <w:lang w:val="en-US"/>
-        </w:rPr>
-        <w:t xml:space="preserve">to use the mean number of hops </w:t>
-      </w:r>
-      <w:r>
-        <w:rPr>
-          <w:color w:val="FF0000"/>
-          <w:lang w:val="en-US"/>
-        </w:rPr>
-        <w:t>because it is one of most common metrics found in the literature for compa</w:t>
-      </w:r>
-      <w:r>
-        <w:rPr>
-          <w:color w:val="FF0000"/>
-          <w:lang w:val="en-US"/>
-        </w:rPr>
-        <w:t>ring</w:t>
-      </w:r>
-      <w:r>
-        <w:rPr>
-          <w:color w:val="FF0000"/>
-          <w:lang w:val="en-US"/>
-        </w:rPr>
-        <w:t xml:space="preserve"> </w:t>
-      </w:r>
-      <w:r>
-        <w:rPr>
-          <w:color w:val="FF0000"/>
-          <w:lang w:val="en-US"/>
-        </w:rPr>
-        <w:t>r</w:t>
-      </w:r>
-      <w:r>
-        <w:rPr>
-          <w:color w:val="FF0000"/>
-          <w:lang w:val="en-US"/>
-        </w:rPr>
-        <w:t>outing</w:t>
-      </w:r>
-      <w:r>
-        <w:rPr>
-          <w:color w:val="FF0000"/>
-          <w:lang w:val="en-US"/>
-        </w:rPr>
-        <w:t xml:space="preserve"> algorithms. However, the best metric will be </w:t>
-      </w:r>
-      <w:r>
-        <w:rPr>
-          <w:color w:val="FF0000"/>
-          <w:lang w:val="en-US"/>
-        </w:rPr>
-        <w:t>applicatio</w:t>
-      </w:r>
-      <w:r>
-        <w:rPr>
-          <w:color w:val="FF0000"/>
-          <w:lang w:val="en-US"/>
-        </w:rPr>
-        <w:t xml:space="preserve">n dependent. </w:t>
-      </w:r>
-      <w:r>
-        <w:rPr>
-          <w:color w:val="FF0000"/>
-          <w:lang w:val="en-US"/>
-        </w:rPr>
-        <w:t>In the revised paper</w:t>
-      </w:r>
-      <w:r>
-        <w:rPr>
-          <w:color w:val="FF0000"/>
-          <w:lang w:val="en-US"/>
-        </w:rPr>
-        <w:t xml:space="preserve">, we have also included confidence intervals to </w:t>
-      </w:r>
-      <w:r>
-        <w:rPr>
-          <w:color w:val="FF0000"/>
-          <w:lang w:val="en-US"/>
-        </w:rPr>
-        <w:t xml:space="preserve">the graphs, </w:t>
-      </w:r>
-      <w:r>
-        <w:rPr>
-          <w:color w:val="FF0000"/>
-          <w:lang w:val="en-US"/>
-        </w:rPr>
-        <w:t>more details about the simulations, including also more details about the RPL implementation</w:t>
-      </w:r>
-      <w:r>
-        <w:rPr>
-          <w:color w:val="FF0000"/>
-          <w:lang w:val="en-US"/>
-        </w:rPr>
-        <w:t xml:space="preserve"> and more results regarding the </w:t>
-      </w:r>
-      <w:r>
-        <w:rPr>
-          <w:color w:val="FF0000"/>
-          <w:lang w:val="en-US"/>
-        </w:rPr>
-        <w:t>worst case memory requirement</w:t>
-      </w:r>
-      <w:r>
-        <w:rPr>
-          <w:color w:val="FF0000"/>
-          <w:lang w:val="en-US"/>
-        </w:rPr>
-        <w:t>s</w:t>
-      </w:r>
-      <w:r>
-        <w:rPr>
-          <w:color w:val="FF0000"/>
-          <w:lang w:val="en-US"/>
-        </w:rPr>
-        <w:t xml:space="preserve"> </w:t>
-      </w:r>
-      <w:r>
-        <w:rPr>
-          <w:color w:val="FF0000"/>
-          <w:lang w:val="en-US"/>
-        </w:rPr>
-        <w:t xml:space="preserve">of the algorithms </w:t>
-      </w:r>
-      <w:r>
-        <w:rPr>
-          <w:color w:val="FF0000"/>
-          <w:lang w:val="en-US"/>
-        </w:rPr>
-        <w:t>for storing routing table</w:t>
-      </w:r>
-      <w:r>
-        <w:rPr>
-          <w:color w:val="FF0000"/>
-          <w:lang w:val="en-US"/>
-        </w:rPr>
-        <w:t>s</w:t>
-      </w:r>
-      <w:r>
-        <w:rPr>
-          <w:color w:val="FF0000"/>
-          <w:lang w:val="en-US"/>
-        </w:rPr>
-        <w:t>.</w:t>
+          <w:color w:val="FF0000"/>
+        </w:rPr>
+        <w:t xml:space="preserve"> para IoT.</w:t>
       </w:r>
       <w:bookmarkStart w:id="0" w:name="_GoBack"/>
       <w:bookmarkEnd w:id="0"/>
-      <w:r>
-        <w:rPr>
-          <w:color w:val="FF0000"/>
-          <w:lang w:val="en-US"/>
-        </w:rPr>
-        <w:t xml:space="preserve"> </w:t>
-      </w:r>
-    </w:p>
-    <w:p>
-      <w:pPr>
-        <w:spacing w:after="0" w:line="240" w:lineRule="auto"/>
-        <w:jc w:val="both"/>
-        <w:rPr>
-          <w:color w:val="FF0000"/>
-          <w:lang w:val="en-US"/>
-        </w:rPr>
-      </w:pPr>
-    </w:p>
-    <w:p>
-      <w:pPr>
-        <w:spacing w:after="0" w:line="240" w:lineRule="auto"/>
-        <w:jc w:val="both"/>
-        <w:rPr>
-          <w:lang w:val="en-US"/>
-        </w:rPr>
-      </w:pPr>
-      <w:r>
-        <w:rPr>
-          <w:lang w:val="en-US"/>
-        </w:rPr>
-        <w:t>What other routing schemes exist/are suitable for streetlights? Why is IPv6 needed/a good candidate? It is not clear to me why IPv6/6LoWPAN is needed/suitable for streetlight systems - the only real motivation given is "The IP protocol is an open, mature and field proven technology, with free and well documented standards, and thus it is very reasonable to reuse it for WNSs instead of creating new proprietary protocols". This is not a clear argument. Also, in this case, why do the authors propose using a proprietary routing algorithm - why not use something like AODV?</w:t>
-      </w:r>
-    </w:p>
-    <w:p>
-      <w:pPr>
-        <w:spacing w:after="0" w:line="240" w:lineRule="auto"/>
-        <w:jc w:val="both"/>
-        <w:rPr>
-          <w:lang w:val="en-US"/>
-        </w:rPr>
-      </w:pPr>
-    </w:p>
-    <w:p>
-      <w:pPr>
-        <w:spacing w:after="0" w:line="240" w:lineRule="auto"/>
-        <w:jc w:val="both"/>
-        <w:rPr>
-          <w:color w:val="FF0000"/>
-        </w:rPr>
-      </w:pPr>
-      <w:r>
-        <w:rPr>
-          <w:color w:val="FF0000"/>
-        </w:rPr>
-        <w:lastRenderedPageBreak/>
+    </w:p>
+    <w:p>
+      <w:pPr>
+        <w:spacing w:after="0" w:line="240" w:lineRule="auto"/>
+        <w:jc w:val="both"/>
+        <w:rPr>
+          <w:color w:val="FF0000"/>
+        </w:rPr>
+      </w:pPr>
+    </w:p>
+    <w:p>
+      <w:pPr>
+        <w:spacing w:after="0" w:line="240" w:lineRule="auto"/>
+        <w:jc w:val="both"/>
+        <w:rPr>
+          <w:color w:val="FF0000"/>
+        </w:rPr>
+      </w:pPr>
+      <w:r>
+        <w:rPr>
+          <w:color w:val="FF0000"/>
+        </w:rPr>
+        <w:t xml:space="preserve"> Quanto ao AODV, citar referências que comentam sobre o baixo desempenho em redes em grande escala?</w:t>
+      </w:r>
+    </w:p>
+    <w:p>
+      <w:pPr>
+        <w:spacing w:after="0" w:line="240" w:lineRule="auto"/>
+        <w:jc w:val="both"/>
+        <w:rPr>
+          <w:color w:val="FF0000"/>
+        </w:rPr>
+      </w:pPr>
+      <w:r>
+        <w:rPr>
+          <w:color w:val="FF0000"/>
+        </w:rPr>
+        <w:t>Acho que sim</w:t>
+      </w:r>
+      <w:proofErr w:type="gramStart"/>
+      <w:r>
+        <w:rPr>
+          <w:color w:val="FF0000"/>
+        </w:rPr>
+        <w:t>..</w:t>
+      </w:r>
+      <w:proofErr w:type="gramEnd"/>
+      <w:r>
+        <w:rPr>
+          <w:color w:val="FF0000"/>
+        </w:rPr>
+        <w:t xml:space="preserve"> </w:t>
+      </w:r>
+      <w:proofErr w:type="gramStart"/>
+      <w:r>
+        <w:rPr>
+          <w:color w:val="FF0000"/>
+        </w:rPr>
+        <w:t>existe</w:t>
+      </w:r>
+      <w:proofErr w:type="gramEnd"/>
+      <w:r>
+        <w:rPr>
+          <w:color w:val="FF0000"/>
+        </w:rPr>
+        <w:t xml:space="preserve"> uma versão do AODV para </w:t>
+      </w:r>
+      <w:proofErr w:type="spellStart"/>
+      <w:r>
+        <w:rPr>
+          <w:color w:val="FF0000"/>
+        </w:rPr>
+        <w:t>LLNs</w:t>
+      </w:r>
+      <w:proofErr w:type="spellEnd"/>
+      <w:r>
+        <w:rPr>
+          <w:color w:val="FF0000"/>
+        </w:rPr>
+        <w:t xml:space="preserve"> chamada </w:t>
+      </w:r>
+      <w:proofErr w:type="spellStart"/>
+      <w:r>
+        <w:rPr>
+          <w:color w:val="FF0000"/>
+        </w:rPr>
+        <w:t>LOadng</w:t>
+      </w:r>
+      <w:proofErr w:type="spellEnd"/>
+      <w:r>
+        <w:rPr>
+          <w:color w:val="FF0000"/>
+        </w:rPr>
+        <w:t>, mas já tem artigos que falam mal dele, como este:</w:t>
+      </w:r>
+      <w:r>
+        <w:rPr>
+          <w:color w:val="FF0000"/>
+        </w:rPr>
+        <w:t xml:space="preserve">  </w:t>
+      </w:r>
+      <w:proofErr w:type="spellStart"/>
+      <w:r>
+        <w:rPr>
+          <w:color w:val="FF0000"/>
+        </w:rPr>
+        <w:t>Proactive</w:t>
+      </w:r>
+      <w:proofErr w:type="spellEnd"/>
+      <w:r>
+        <w:rPr>
+          <w:color w:val="FF0000"/>
+        </w:rPr>
+        <w:t xml:space="preserve"> versus </w:t>
+      </w:r>
+      <w:proofErr w:type="spellStart"/>
+      <w:r>
+        <w:rPr>
+          <w:color w:val="FF0000"/>
+        </w:rPr>
+        <w:t>reactive</w:t>
+      </w:r>
+      <w:proofErr w:type="spellEnd"/>
+      <w:r>
+        <w:rPr>
+          <w:color w:val="FF0000"/>
+        </w:rPr>
+        <w:t xml:space="preserve"> </w:t>
+      </w:r>
+      <w:proofErr w:type="spellStart"/>
+      <w:r>
+        <w:rPr>
+          <w:color w:val="FF0000"/>
+        </w:rPr>
+        <w:t>routing</w:t>
+      </w:r>
+      <w:proofErr w:type="spellEnd"/>
+      <w:r>
+        <w:rPr>
+          <w:color w:val="FF0000"/>
+        </w:rPr>
+        <w:t xml:space="preserve"> in </w:t>
+      </w:r>
+      <w:proofErr w:type="spellStart"/>
+      <w:r>
+        <w:rPr>
+          <w:color w:val="FF0000"/>
+        </w:rPr>
+        <w:t>low</w:t>
+      </w:r>
+      <w:proofErr w:type="spellEnd"/>
+      <w:r>
+        <w:rPr>
+          <w:color w:val="FF0000"/>
+        </w:rPr>
+        <w:t xml:space="preserve"> </w:t>
+      </w:r>
+      <w:proofErr w:type="spellStart"/>
+      <w:r>
+        <w:rPr>
+          <w:color w:val="FF0000"/>
+        </w:rPr>
+        <w:t>power</w:t>
+      </w:r>
+      <w:proofErr w:type="spellEnd"/>
+      <w:r>
+        <w:rPr>
+          <w:color w:val="FF0000"/>
+        </w:rPr>
+        <w:t xml:space="preserve"> </w:t>
+      </w:r>
+      <w:proofErr w:type="spellStart"/>
+      <w:r>
+        <w:rPr>
+          <w:color w:val="FF0000"/>
+        </w:rPr>
+        <w:t>and</w:t>
+      </w:r>
+      <w:proofErr w:type="spellEnd"/>
+      <w:r>
+        <w:rPr>
+          <w:color w:val="FF0000"/>
+        </w:rPr>
+        <w:t xml:space="preserve"> </w:t>
+      </w:r>
+      <w:proofErr w:type="spellStart"/>
+      <w:r>
+        <w:rPr>
+          <w:color w:val="FF0000"/>
+        </w:rPr>
+        <w:t>lossy</w:t>
+      </w:r>
+      <w:proofErr w:type="spellEnd"/>
+    </w:p>
+    <w:p>
+      <w:pPr>
+        <w:spacing w:after="0" w:line="240" w:lineRule="auto"/>
+        <w:jc w:val="both"/>
+        <w:rPr>
+          <w:color w:val="FF0000"/>
+          <w:lang w:val="en-US"/>
+        </w:rPr>
+      </w:pPr>
+      <w:proofErr w:type="gramStart"/>
+      <w:r>
+        <w:rPr>
+          <w:color w:val="FF0000"/>
+          <w:lang w:val="en-US"/>
+        </w:rPr>
+        <w:t>networks</w:t>
+      </w:r>
+      <w:proofErr w:type="gramEnd"/>
+      <w:r>
+        <w:rPr>
+          <w:color w:val="FF0000"/>
+          <w:lang w:val="en-US"/>
+        </w:rPr>
+        <w:t>: Performance analysis and scalability improvements (</w:t>
+      </w:r>
+      <w:hyperlink r:id="rId5" w:history="1">
+        <w:r>
+          <w:rPr>
+            <w:rStyle w:val="Hyperlink"/>
+            <w:lang w:val="en-US"/>
+          </w:rPr>
+          <w:t>http://www.sciencedirect.com/science/article/pii/S1570870514001243</w:t>
+        </w:r>
+      </w:hyperlink>
+      <w:r>
+        <w:rPr>
+          <w:color w:val="FF0000"/>
+          <w:lang w:val="en-US"/>
+        </w:rPr>
+        <w:t xml:space="preserve">) </w:t>
+      </w:r>
+    </w:p>
+    <w:p>
+      <w:pPr>
+        <w:spacing w:after="0" w:line="240" w:lineRule="auto"/>
+        <w:jc w:val="both"/>
+        <w:rPr>
+          <w:color w:val="FF0000"/>
+          <w:lang w:val="en-US"/>
+        </w:rPr>
+      </w:pPr>
+    </w:p>
+    <w:p>
+      <w:pPr>
+        <w:spacing w:after="0" w:line="240" w:lineRule="auto"/>
+        <w:jc w:val="both"/>
+        <w:rPr>
+          <w:lang w:val="en-US"/>
+        </w:rPr>
+      </w:pPr>
+      <w:r>
+        <w:rPr>
+          <w:lang w:val="en-US"/>
+        </w:rPr>
+        <w:t>There is a need for more interaction with the literature in some sections, for example there are none to</w:t>
+      </w:r>
+      <w:r>
+        <w:rPr>
+          <w:lang w:val="en-US"/>
+        </w:rPr>
+        <w:t xml:space="preserve"> </w:t>
+      </w:r>
+      <w:r>
+        <w:rPr>
+          <w:lang w:val="en-US"/>
+        </w:rPr>
+        <w:t>support the 'drawbacks of PLC technology'.</w:t>
+      </w:r>
+      <w:r>
+        <w:rPr>
+          <w:lang w:val="en-US"/>
+        </w:rPr>
+        <w:t xml:space="preserve"> </w:t>
+      </w:r>
+      <w:r>
+        <w:rPr>
+          <w:lang w:val="en-US"/>
+        </w:rPr>
+        <w:t>It is claimed that "the scalability and reliability of cellular networks are questionable", but this is not</w:t>
+      </w:r>
+      <w:r>
+        <w:rPr>
+          <w:lang w:val="en-US"/>
+        </w:rPr>
+        <w:t xml:space="preserve"> </w:t>
+      </w:r>
+      <w:r>
+        <w:rPr>
+          <w:lang w:val="en-US"/>
+        </w:rPr>
+        <w:t xml:space="preserve">referenced or substantiated. Cellular networks have done pretty well for </w:t>
+      </w:r>
+      <w:proofErr w:type="gramStart"/>
+      <w:r>
+        <w:rPr>
+          <w:lang w:val="en-US"/>
+        </w:rPr>
+        <w:t>themselves,</w:t>
+      </w:r>
+      <w:proofErr w:type="gramEnd"/>
+      <w:r>
+        <w:rPr>
+          <w:lang w:val="en-US"/>
+        </w:rPr>
+        <w:t xml:space="preserve"> I think this is a little</w:t>
+      </w:r>
+      <w:r>
+        <w:rPr>
+          <w:lang w:val="en-US"/>
+        </w:rPr>
+        <w:t xml:space="preserve"> </w:t>
+      </w:r>
+      <w:r>
+        <w:rPr>
+          <w:lang w:val="en-US"/>
+        </w:rPr>
+        <w:t>dismissive!</w:t>
+      </w:r>
+    </w:p>
+    <w:p>
+      <w:pPr>
+        <w:spacing w:after="0" w:line="240" w:lineRule="auto"/>
+        <w:jc w:val="both"/>
+        <w:rPr>
+          <w:lang w:val="en-US"/>
+        </w:rPr>
+      </w:pPr>
+    </w:p>
+    <w:p>
+      <w:pPr>
+        <w:spacing w:after="0" w:line="240" w:lineRule="auto"/>
+        <w:jc w:val="both"/>
+        <w:rPr>
+          <w:color w:val="FF0000"/>
+          <w:lang w:val="en-US"/>
+        </w:rPr>
+      </w:pPr>
+      <w:r>
+        <w:rPr>
+          <w:color w:val="FF0000"/>
+          <w:lang w:val="en-US"/>
+        </w:rPr>
         <w:t>R:</w:t>
       </w:r>
       <w:r>
         <w:rPr>
           <w:color w:val="FF0000"/>
-        </w:rPr>
-        <w:t xml:space="preserve"> </w:t>
-      </w:r>
-      <w:r>
-        <w:rPr>
-          <w:color w:val="FF0000"/>
-        </w:rPr>
-        <w:t xml:space="preserve">Quem sabe responder que o IPv6 </w:t>
-      </w:r>
-      <w:r>
-        <w:rPr>
-          <w:color w:val="FF0000"/>
-        </w:rPr>
-        <w:t xml:space="preserve">é opcional? Que somente mostramos que é possível integrá-lo ao protocolo proposto </w:t>
+          <w:lang w:val="en-US"/>
+        </w:rPr>
+        <w:t xml:space="preserve"> Dear reviewer, </w:t>
+      </w:r>
+      <w:r>
+        <w:rPr>
+          <w:color w:val="FF0000"/>
+          <w:lang w:val="en-US"/>
+        </w:rPr>
+        <w:t xml:space="preserve">we agree that in some cases we seem to be a little dismissive. However, we correct some affirmations based on literature references and, in other cases, we </w:t>
+      </w:r>
+      <w:r>
+        <w:rPr>
+          <w:color w:val="FF0000"/>
+          <w:lang w:val="en-US"/>
+        </w:rPr>
+        <w:t>argue about the possibility to integrate different types of networks</w:t>
+      </w:r>
+      <w:r>
+        <w:rPr>
+          <w:color w:val="FF0000"/>
+          <w:lang w:val="en-US"/>
+        </w:rPr>
+        <w:t xml:space="preserve"> in order to provide a more </w:t>
+      </w:r>
+      <w:r>
+        <w:rPr>
+          <w:color w:val="FF0000"/>
+          <w:lang w:val="en-US"/>
+        </w:rPr>
+        <w:t xml:space="preserve">comprehensive </w:t>
+      </w:r>
+      <w:r>
+        <w:rPr>
+          <w:color w:val="FF0000"/>
+          <w:lang w:val="en-US"/>
+        </w:rPr>
+        <w:t>network.</w:t>
+      </w:r>
+    </w:p>
+    <w:p>
+      <w:pPr>
+        <w:spacing w:after="0" w:line="240" w:lineRule="auto"/>
+        <w:jc w:val="both"/>
+        <w:rPr>
+          <w:color w:val="FF0000"/>
+          <w:lang w:val="en-US"/>
+        </w:rPr>
+      </w:pPr>
+    </w:p>
+    <w:p>
+      <w:pPr>
+        <w:spacing w:after="0" w:line="240" w:lineRule="auto"/>
+        <w:jc w:val="both"/>
+        <w:rPr>
+          <w:lang w:val="en-US"/>
+        </w:rPr>
+      </w:pPr>
+      <w:r>
+        <w:rPr>
+          <w:lang w:val="en-US"/>
+        </w:rPr>
+        <w:t xml:space="preserve">What is the problem of adapting RPL in </w:t>
       </w:r>
       <w:proofErr w:type="spellStart"/>
       <w:r>
         <w:rPr>
-          <w:color w:val="FF0000"/>
-        </w:rPr>
-        <w:t>pq</w:t>
+          <w:lang w:val="en-US"/>
+        </w:rPr>
+        <w:t>streetlighting</w:t>
       </w:r>
       <w:proofErr w:type="spellEnd"/>
       <w:r>
         <w:rPr>
-          <w:color w:val="FF0000"/>
-        </w:rPr>
-        <w:t xml:space="preserve"> é uma tendência para </w:t>
+          <w:lang w:val="en-US"/>
+        </w:rPr>
+        <w:t xml:space="preserve"> systems? Page 8 claims that RPL exchanges very few DIOs when the topology is stable. Street light networks are very stable - they're not going anywhere!</w:t>
+      </w:r>
+    </w:p>
+    <w:p>
+      <w:pPr>
+        <w:spacing w:after="0" w:line="240" w:lineRule="auto"/>
+        <w:jc w:val="both"/>
+        <w:rPr>
+          <w:lang w:val="en-US"/>
+        </w:rPr>
+      </w:pPr>
+    </w:p>
+    <w:p>
+      <w:pPr>
+        <w:spacing w:after="0" w:line="240" w:lineRule="auto"/>
+        <w:jc w:val="both"/>
+        <w:rPr>
+          <w:color w:val="FF0000"/>
+          <w:lang w:val="en-US"/>
+        </w:rPr>
+      </w:pPr>
+      <w:r>
+        <w:rPr>
+          <w:color w:val="FF0000"/>
+          <w:lang w:val="en-US"/>
+        </w:rPr>
+        <w:t>R:</w:t>
+      </w:r>
+      <w:r>
+        <w:rPr>
+          <w:color w:val="FF0000"/>
+          <w:lang w:val="en-US"/>
+        </w:rPr>
+        <w:t xml:space="preserve"> </w:t>
+      </w:r>
+      <w:r>
+        <w:rPr>
+          <w:color w:val="FF0000"/>
+          <w:lang w:val="en-US"/>
+        </w:rPr>
+        <w:t>Dear reviewer, th</w:t>
+      </w:r>
+      <w:r>
+        <w:rPr>
+          <w:color w:val="FF0000"/>
+          <w:lang w:val="en-US"/>
+        </w:rPr>
+        <w:t xml:space="preserve">anks for the </w:t>
+      </w:r>
+      <w:r>
+        <w:rPr>
+          <w:color w:val="FF0000"/>
+          <w:lang w:val="en-US"/>
+        </w:rPr>
+        <w:t xml:space="preserve">valuable </w:t>
+      </w:r>
+      <w:r>
+        <w:rPr>
+          <w:color w:val="FF0000"/>
+          <w:lang w:val="en-US"/>
+        </w:rPr>
+        <w:t>comment. The fact that streetlights are static i</w:t>
+      </w:r>
+      <w:r>
+        <w:rPr>
+          <w:color w:val="FF0000"/>
+          <w:lang w:val="en-US"/>
+        </w:rPr>
+        <w:t xml:space="preserve">s </w:t>
+      </w:r>
+      <w:r>
+        <w:rPr>
+          <w:color w:val="FF0000"/>
+          <w:lang w:val="en-US"/>
+        </w:rPr>
+        <w:t>one of the motivations</w:t>
+      </w:r>
+      <w:r>
+        <w:rPr>
+          <w:color w:val="FF0000"/>
+          <w:lang w:val="en-US"/>
+        </w:rPr>
+        <w:t xml:space="preserve"> to use the position of the nodes for routing. In this way, it is possible to reduce memory consumption for storing routes and bandwidth consumption for the transmission of DAO messages. However, geographic routing may use longer routes than RPL, thus it makes sense to propose </w:t>
       </w:r>
       <w:proofErr w:type="spellStart"/>
       <w:r>
         <w:rPr>
           <w:color w:val="FF0000"/>
-        </w:rPr>
-        <w:t>IoT</w:t>
+          <w:lang w:val="en-US"/>
+        </w:rPr>
+        <w:t>GeoRank</w:t>
       </w:r>
       <w:proofErr w:type="spellEnd"/>
       <w:r>
         <w:rPr>
           <w:color w:val="FF0000"/>
-        </w:rPr>
-        <w:t>. Quanto ao AODV, citar referências que comentam sobre o baixo desempenho em redes em grande escala?</w:t>
-      </w:r>
-    </w:p>
-    <w:p>
-      <w:pPr>
-        <w:spacing w:after="0" w:line="240" w:lineRule="auto"/>
-        <w:jc w:val="both"/>
-        <w:rPr>
-          <w:color w:val="FF0000"/>
-        </w:rPr>
-      </w:pPr>
-    </w:p>
-    <w:p>
-      <w:pPr>
-        <w:spacing w:after="0" w:line="240" w:lineRule="auto"/>
-        <w:jc w:val="both"/>
-        <w:rPr>
-          <w:lang w:val="en-US"/>
-        </w:rPr>
-      </w:pPr>
-      <w:r>
-        <w:rPr>
-          <w:lang w:val="en-US"/>
-        </w:rPr>
-        <w:t>There is a need for more interaction with the literature in some sections, for example there are none to</w:t>
-      </w:r>
-      <w:r>
-        <w:rPr>
-          <w:lang w:val="en-US"/>
-        </w:rPr>
-        <w:t xml:space="preserve"> </w:t>
-      </w:r>
-      <w:r>
-        <w:rPr>
-          <w:lang w:val="en-US"/>
-        </w:rPr>
-        <w:t>support the 'drawbacks of PLC technology'.</w:t>
-      </w:r>
-      <w:r>
-        <w:rPr>
-          <w:lang w:val="en-US"/>
-        </w:rPr>
-        <w:t xml:space="preserve"> </w:t>
-      </w:r>
-      <w:r>
-        <w:rPr>
-          <w:lang w:val="en-US"/>
-        </w:rPr>
-        <w:t>It is claimed that "the scalability and reliability of cellular networks are questionable", but this is not</w:t>
-      </w:r>
-      <w:r>
-        <w:rPr>
-          <w:lang w:val="en-US"/>
-        </w:rPr>
-        <w:t xml:space="preserve"> </w:t>
-      </w:r>
-      <w:r>
-        <w:rPr>
-          <w:lang w:val="en-US"/>
-        </w:rPr>
-        <w:t xml:space="preserve">referenced or substantiated. Cellular networks have done pretty well for </w:t>
+          <w:lang w:val="en-US"/>
+        </w:rPr>
+        <w:t xml:space="preserve"> for reducing the length of the routes using the RPL DODAG whenever it can be helpful. Thus, </w:t>
+      </w:r>
+      <w:proofErr w:type="spellStart"/>
+      <w:r>
+        <w:rPr>
+          <w:color w:val="FF0000"/>
+          <w:lang w:val="en-US"/>
+        </w:rPr>
+        <w:t>GeoRank</w:t>
+      </w:r>
+      <w:proofErr w:type="spellEnd"/>
+      <w:r>
+        <w:rPr>
+          <w:color w:val="FF0000"/>
+          <w:lang w:val="en-US"/>
+        </w:rPr>
+        <w:t xml:space="preserve"> tries to join the best of both methods (i.</w:t>
+      </w:r>
+      <w:r>
+        <w:rPr>
+          <w:color w:val="FF0000"/>
+          <w:lang w:val="en-US"/>
+        </w:rPr>
+        <w:t xml:space="preserve">e. RPL and </w:t>
       </w:r>
       <w:proofErr w:type="gramStart"/>
       <w:r>
         <w:rPr>
-          <w:lang w:val="en-US"/>
-        </w:rPr>
-        <w:t>themselves,</w:t>
+          <w:color w:val="FF0000"/>
+          <w:lang w:val="en-US"/>
+        </w:rPr>
+        <w:t>geographic  routing</w:t>
       </w:r>
       <w:proofErr w:type="gramEnd"/>
       <w:r>
         <w:rPr>
-          <w:lang w:val="en-US"/>
-        </w:rPr>
-        <w:t xml:space="preserve"> I think this is a little</w:t>
-      </w:r>
-      <w:r>
-        <w:rPr>
-          <w:lang w:val="en-US"/>
-        </w:rPr>
-        <w:t xml:space="preserve"> </w:t>
-      </w:r>
-      <w:r>
-        <w:rPr>
-          <w:lang w:val="en-US"/>
-        </w:rPr>
-        <w:t>dismissive!</w:t>
-      </w:r>
-    </w:p>
-    <w:p>
-      <w:pPr>
-        <w:spacing w:after="0" w:line="240" w:lineRule="auto"/>
-        <w:jc w:val="both"/>
-        <w:rPr>
-          <w:lang w:val="en-US"/>
-        </w:rPr>
-      </w:pPr>
-    </w:p>
-    <w:p>
-      <w:pPr>
-        <w:spacing w:after="0" w:line="240" w:lineRule="auto"/>
-        <w:jc w:val="both"/>
-        <w:rPr>
-          <w:color w:val="FF0000"/>
-          <w:lang w:val="en-US"/>
-        </w:rPr>
-      </w:pPr>
-      <w:r>
-        <w:rPr>
-          <w:color w:val="FF0000"/>
-          <w:lang w:val="en-US"/>
-        </w:rPr>
-        <w:t>R:</w:t>
-      </w:r>
-      <w:r>
-        <w:rPr>
-          <w:color w:val="FF0000"/>
-          <w:lang w:val="en-US"/>
-        </w:rPr>
-        <w:t xml:space="preserve"> Dear reviewer, </w:t>
-      </w:r>
-      <w:r>
-        <w:rPr>
-          <w:color w:val="FF0000"/>
-          <w:lang w:val="en-US"/>
-        </w:rPr>
-        <w:t xml:space="preserve">we agree that in some cases we seem to be a little dismissive. However, we correct some affirmations based on literature references and, in other cases, we </w:t>
-      </w:r>
-      <w:r>
-        <w:rPr>
-          <w:color w:val="FF0000"/>
-          <w:lang w:val="en-US"/>
-        </w:rPr>
-        <w:t>argue about the possibility to integrate different types of networks</w:t>
-      </w:r>
-      <w:r>
-        <w:rPr>
-          <w:color w:val="FF0000"/>
-          <w:lang w:val="en-US"/>
-        </w:rPr>
-        <w:t xml:space="preserve"> in order to provide a more </w:t>
-      </w:r>
-      <w:r>
-        <w:rPr>
-          <w:color w:val="FF0000"/>
-          <w:lang w:val="en-US"/>
-        </w:rPr>
-        <w:t xml:space="preserve">comprehensive </w:t>
-      </w:r>
-      <w:r>
-        <w:rPr>
-          <w:color w:val="FF0000"/>
-          <w:lang w:val="en-US"/>
-        </w:rPr>
-        <w:t>network.</w:t>
-      </w:r>
-    </w:p>
-    <w:p>
-      <w:pPr>
-        <w:spacing w:after="0" w:line="240" w:lineRule="auto"/>
-        <w:jc w:val="both"/>
-        <w:rPr>
-          <w:color w:val="FF0000"/>
-          <w:lang w:val="en-US"/>
-        </w:rPr>
-      </w:pPr>
-    </w:p>
-    <w:p>
-      <w:pPr>
-        <w:spacing w:after="0" w:line="240" w:lineRule="auto"/>
-        <w:jc w:val="both"/>
-        <w:rPr>
-          <w:lang w:val="en-US"/>
-        </w:rPr>
-      </w:pPr>
-      <w:r>
-        <w:rPr>
-          <w:lang w:val="en-US"/>
-        </w:rPr>
-        <w:t xml:space="preserve">What is the problem of adapting RPL in </w:t>
+          <w:color w:val="FF0000"/>
+          <w:lang w:val="en-US"/>
+        </w:rPr>
+        <w:t xml:space="preserve">).  We have included more </w:t>
+      </w:r>
+      <w:r>
+        <w:rPr>
+          <w:color w:val="FF0000"/>
+          <w:lang w:val="en-US"/>
+        </w:rPr>
+        <w:t xml:space="preserve">details about </w:t>
+      </w:r>
+      <w:r>
+        <w:rPr>
+          <w:color w:val="FF0000"/>
+          <w:lang w:val="en-US"/>
+        </w:rPr>
+        <w:t>this in the revised paper.</w:t>
+      </w:r>
+    </w:p>
+    <w:p>
+      <w:pPr>
+        <w:spacing w:after="0" w:line="240" w:lineRule="auto"/>
+        <w:jc w:val="both"/>
+        <w:rPr>
+          <w:color w:val="FF0000"/>
+          <w:lang w:val="en-US"/>
+        </w:rPr>
+      </w:pPr>
+    </w:p>
+    <w:p>
+      <w:pPr>
+        <w:spacing w:after="0" w:line="240" w:lineRule="auto"/>
+        <w:jc w:val="both"/>
+        <w:rPr>
+          <w:lang w:val="en-US"/>
+        </w:rPr>
+      </w:pPr>
+      <w:r>
+        <w:rPr>
+          <w:lang w:val="en-US"/>
+        </w:rPr>
+        <w:t>In section 4, low and high link density is mentioned, but it is not clear how to differentiate a low link density to a high link density and how it is modelled during the simulations.</w:t>
+      </w:r>
+      <w:r>
+        <w:rPr>
+          <w:lang w:val="en-US"/>
+        </w:rPr>
+        <w:t xml:space="preserve"> </w:t>
+      </w:r>
+      <w:r>
+        <w:rPr>
+          <w:lang w:val="en-US"/>
+        </w:rPr>
+        <w:t xml:space="preserve">The last </w:t>
+      </w:r>
+      <w:proofErr w:type="gramStart"/>
+      <w:r>
+        <w:rPr>
+          <w:lang w:val="en-US"/>
+        </w:rPr>
+        <w:t>paragraph of the results section explain</w:t>
+      </w:r>
+      <w:proofErr w:type="gramEnd"/>
+      <w:r>
+        <w:rPr>
+          <w:lang w:val="en-US"/>
+        </w:rPr>
+        <w:t xml:space="preserve"> that "in a smart street lighting [network], there may be some</w:t>
+      </w:r>
+      <w:r>
+        <w:rPr>
+          <w:lang w:val="en-US"/>
+        </w:rPr>
+        <w:t xml:space="preserve"> </w:t>
+      </w:r>
+      <w:r>
+        <w:rPr>
+          <w:lang w:val="en-US"/>
+        </w:rPr>
+        <w:t>places where the link density is very low due to obstacles". Were obstacles simulated in the simulation</w:t>
+      </w:r>
+      <w:r>
+        <w:rPr>
+          <w:lang w:val="en-US"/>
+        </w:rPr>
+        <w:t xml:space="preserve"> </w:t>
+      </w:r>
+      <w:r>
+        <w:rPr>
+          <w:lang w:val="en-US"/>
+        </w:rPr>
+        <w:t>environment? How low is very low? Generally, a street light will have visibility of some other nodes in the</w:t>
+      </w:r>
+      <w:r>
+        <w:rPr>
+          <w:lang w:val="en-US"/>
+        </w:rPr>
+        <w:t xml:space="preserve"> </w:t>
+      </w:r>
+      <w:r>
+        <w:rPr>
+          <w:lang w:val="en-US"/>
+        </w:rPr>
+        <w:t>same street?</w:t>
+      </w:r>
+    </w:p>
+    <w:p>
+      <w:pPr>
+        <w:spacing w:after="0" w:line="240" w:lineRule="auto"/>
+        <w:jc w:val="both"/>
+        <w:rPr>
+          <w:lang w:val="en-US"/>
+        </w:rPr>
+      </w:pPr>
+    </w:p>
+    <w:p>
+      <w:pPr>
+        <w:spacing w:after="0" w:line="240" w:lineRule="auto"/>
+        <w:jc w:val="both"/>
+        <w:rPr>
+          <w:color w:val="FF0000"/>
+          <w:lang w:val="en-US"/>
+        </w:rPr>
+      </w:pPr>
+      <w:r>
+        <w:rPr>
+          <w:color w:val="FF0000"/>
+          <w:lang w:val="en-US"/>
+        </w:rPr>
+        <w:t xml:space="preserve">R: </w:t>
+      </w:r>
+      <w:r>
+        <w:rPr>
+          <w:color w:val="FF0000"/>
+          <w:lang w:val="en-US"/>
+        </w:rPr>
+        <w:t>Dear reviewer, t</w:t>
+      </w:r>
+      <w:r>
+        <w:rPr>
+          <w:color w:val="FF0000"/>
+          <w:lang w:val="en-US"/>
+        </w:rPr>
+        <w:t>he link density is modelled in the simulations by the radio range, the distance between neighboring nodes, and the constrained placement of nodes, as the nodes are not allowed to be in the regions enclosed by the streets.</w:t>
+      </w:r>
+      <w:r>
+        <w:rPr>
+          <w:color w:val="FF0000"/>
+          <w:lang w:val="en-US"/>
+        </w:rPr>
+        <w:t xml:space="preserve"> Therefore, t</w:t>
+      </w:r>
+      <w:r>
+        <w:rPr>
+          <w:color w:val="FF0000"/>
+          <w:lang w:val="en-US"/>
+        </w:rPr>
+        <w:t>he obstacles have been simulated by</w:t>
+      </w:r>
+      <w:r>
+        <w:rPr>
+          <w:color w:val="FF0000"/>
+          <w:lang w:val="en-US"/>
+        </w:rPr>
+        <w:t xml:space="preserve"> the constrained node placement</w:t>
+      </w:r>
+      <w:r>
+        <w:rPr>
+          <w:color w:val="FF0000"/>
+          <w:lang w:val="en-US"/>
+        </w:rPr>
+        <w:t>. Very low density is the density obtained when the radio range is set to the minimum value required to keep the network connected. The network is connected when, for any two nodes in the network, there is at least one path connecting them.</w:t>
+      </w:r>
+      <w:r>
+        <w:rPr>
+          <w:color w:val="FF0000"/>
+          <w:lang w:val="en-US"/>
+        </w:rPr>
+        <w:t xml:space="preserve"> We have explained this in the revised paper.</w:t>
+      </w:r>
+    </w:p>
+    <w:p>
+      <w:pPr>
+        <w:spacing w:after="0" w:line="240" w:lineRule="auto"/>
+        <w:jc w:val="both"/>
+        <w:rPr>
+          <w:color w:val="FF0000"/>
+          <w:lang w:val="en-US"/>
+        </w:rPr>
+      </w:pPr>
+    </w:p>
+    <w:p>
+      <w:pPr>
+        <w:spacing w:after="0" w:line="240" w:lineRule="auto"/>
+        <w:jc w:val="both"/>
+        <w:rPr>
+          <w:lang w:val="en-US"/>
+        </w:rPr>
+      </w:pPr>
+      <w:r>
+        <w:rPr>
+          <w:lang w:val="en-US"/>
+        </w:rPr>
+        <w:t>The last sentence of the conclusions is speculation.</w:t>
+      </w:r>
+    </w:p>
+    <w:p>
+      <w:pPr>
+        <w:spacing w:after="0" w:line="240" w:lineRule="auto"/>
+        <w:jc w:val="both"/>
+        <w:rPr>
+          <w:lang w:val="en-US"/>
+        </w:rPr>
+      </w:pPr>
+    </w:p>
+    <w:p>
+      <w:pPr>
+        <w:spacing w:after="0" w:line="240" w:lineRule="auto"/>
+        <w:jc w:val="both"/>
+        <w:rPr>
+          <w:color w:val="FF0000"/>
+          <w:lang w:val="en-US"/>
+        </w:rPr>
+      </w:pPr>
+      <w:r>
+        <w:rPr>
+          <w:color w:val="FF0000"/>
+          <w:lang w:val="en-US"/>
+        </w:rPr>
+        <w:t xml:space="preserve">R: </w:t>
+      </w:r>
+      <w:r>
+        <w:rPr>
+          <w:color w:val="FF0000"/>
+          <w:lang w:val="en-US"/>
+        </w:rPr>
+        <w:t xml:space="preserve">Dear reviewer, that sentence </w:t>
+      </w:r>
+      <w:r>
+        <w:rPr>
+          <w:color w:val="FF0000"/>
+          <w:lang w:val="en-US"/>
+        </w:rPr>
+        <w:t>has been removed in the revised paper.</w:t>
+      </w:r>
+    </w:p>
+    <w:p>
+      <w:pPr>
+        <w:spacing w:after="0" w:line="240" w:lineRule="auto"/>
+        <w:jc w:val="both"/>
+        <w:rPr>
+          <w:color w:val="FF0000"/>
+          <w:lang w:val="en-US"/>
+        </w:rPr>
+      </w:pPr>
+    </w:p>
+    <w:p>
+      <w:pPr>
+        <w:spacing w:after="0" w:line="240" w:lineRule="auto"/>
+        <w:jc w:val="both"/>
+        <w:rPr>
+          <w:lang w:val="en-US"/>
+        </w:rPr>
+      </w:pPr>
+      <w:r>
+        <w:rPr>
+          <w:lang w:val="en-US"/>
+        </w:rPr>
+        <w:t>The abstract has a lot of acronyms in it, which are obviously undefined. Are they all needed?</w:t>
+      </w:r>
+    </w:p>
+    <w:p>
+      <w:pPr>
+        <w:spacing w:after="0" w:line="240" w:lineRule="auto"/>
+        <w:jc w:val="both"/>
+        <w:rPr>
+          <w:lang w:val="en-US"/>
+        </w:rPr>
+      </w:pPr>
+    </w:p>
+    <w:p>
+      <w:pPr>
+        <w:spacing w:after="0" w:line="240" w:lineRule="auto"/>
+        <w:jc w:val="both"/>
+        <w:rPr>
+          <w:color w:val="FF0000"/>
+          <w:lang w:val="en-US"/>
+        </w:rPr>
+      </w:pPr>
+      <w:r>
+        <w:rPr>
+          <w:color w:val="FF0000"/>
+          <w:lang w:val="en-US"/>
+        </w:rPr>
+        <w:t xml:space="preserve">R: </w:t>
+      </w:r>
+      <w:r>
+        <w:rPr>
+          <w:color w:val="FF0000"/>
+          <w:lang w:val="en-US"/>
+        </w:rPr>
+        <w:t>Dear reviewer, we have improved the abstract in the revised paper. Also we have included the meanings of the acronyms.</w:t>
+      </w:r>
+    </w:p>
+    <w:p>
+      <w:pPr>
+        <w:spacing w:after="0" w:line="240" w:lineRule="auto"/>
+        <w:jc w:val="both"/>
+        <w:rPr>
+          <w:color w:val="FF0000"/>
+          <w:lang w:val="en-US"/>
+        </w:rPr>
+      </w:pPr>
+    </w:p>
+    <w:p>
+      <w:pPr>
+        <w:spacing w:after="0" w:line="240" w:lineRule="auto"/>
+        <w:jc w:val="both"/>
+        <w:rPr>
+          <w:lang w:val="en-US"/>
+        </w:rPr>
+      </w:pPr>
+      <w:r>
+        <w:rPr>
+          <w:lang w:val="en-US"/>
+        </w:rPr>
+        <w:t>The English needs a *lot* of work, if accepted, as there are numerous spelling and grammatical errors</w:t>
+      </w:r>
+      <w:r>
+        <w:rPr>
+          <w:lang w:val="en-US"/>
+        </w:rPr>
+        <w:t xml:space="preserve"> </w:t>
+      </w:r>
+      <w:r>
+        <w:rPr>
+          <w:lang w:val="en-US"/>
+        </w:rPr>
+        <w:t>including:</w:t>
+      </w:r>
+    </w:p>
+    <w:p>
+      <w:pPr>
+        <w:spacing w:after="0" w:line="240" w:lineRule="auto"/>
+        <w:jc w:val="both"/>
+        <w:rPr>
+          <w:lang w:val="en-US"/>
+        </w:rPr>
+      </w:pPr>
+      <w:r>
+        <w:rPr>
+          <w:lang w:val="en-US"/>
+        </w:rPr>
+        <w:t>"…</w:t>
       </w:r>
       <w:proofErr w:type="spellStart"/>
       <w:r>
@@ -2961,501 +3748,6 @@
         <w:rPr>
           <w:lang w:val="en-US"/>
         </w:rPr>
-        <w:t xml:space="preserve"> systems? Page 8 claims that RPL exchanges very few DIOs when the topology is stable. Street light networks are very stable - they're not going anywhere!</w:t>
-      </w:r>
-    </w:p>
-    <w:p>
-      <w:pPr>
-        <w:spacing w:after="0" w:line="240" w:lineRule="auto"/>
-        <w:jc w:val="both"/>
-        <w:rPr>
-          <w:lang w:val="en-US"/>
-        </w:rPr>
-      </w:pPr>
-    </w:p>
-    <w:p>
-      <w:pPr>
-        <w:spacing w:after="0" w:line="240" w:lineRule="auto"/>
-        <w:jc w:val="both"/>
-        <w:rPr>
-          <w:color w:val="FF0000"/>
-          <w:lang w:val="en-US"/>
-        </w:rPr>
-      </w:pPr>
-      <w:r>
-        <w:rPr>
-          <w:color w:val="FF0000"/>
-          <w:lang w:val="en-US"/>
-        </w:rPr>
-        <w:t>R:</w:t>
-      </w:r>
-      <w:r>
-        <w:rPr>
-          <w:color w:val="FF0000"/>
-          <w:lang w:val="en-US"/>
-        </w:rPr>
-        <w:t xml:space="preserve"> </w:t>
-      </w:r>
-      <w:r>
-        <w:rPr>
-          <w:color w:val="FF0000"/>
-          <w:lang w:val="en-US"/>
-        </w:rPr>
-        <w:t>Dear reviewer, th</w:t>
-      </w:r>
-      <w:r>
-        <w:rPr>
-          <w:color w:val="FF0000"/>
-          <w:lang w:val="en-US"/>
-        </w:rPr>
-        <w:t xml:space="preserve">anks for the </w:t>
-      </w:r>
-      <w:r>
-        <w:rPr>
-          <w:color w:val="FF0000"/>
-          <w:lang w:val="en-US"/>
-        </w:rPr>
-        <w:t xml:space="preserve">valuable </w:t>
-      </w:r>
-      <w:r>
-        <w:rPr>
-          <w:color w:val="FF0000"/>
-          <w:lang w:val="en-US"/>
-        </w:rPr>
-        <w:t>comment. The fact that streetlights are static i</w:t>
-      </w:r>
-      <w:r>
-        <w:rPr>
-          <w:color w:val="FF0000"/>
-          <w:lang w:val="en-US"/>
-        </w:rPr>
-        <w:t xml:space="preserve">s </w:t>
-      </w:r>
-      <w:r>
-        <w:rPr>
-          <w:color w:val="FF0000"/>
-          <w:lang w:val="en-US"/>
-        </w:rPr>
-        <w:t>one of the motivations</w:t>
-      </w:r>
-      <w:r>
-        <w:rPr>
-          <w:color w:val="FF0000"/>
-          <w:lang w:val="en-US"/>
-        </w:rPr>
-        <w:t xml:space="preserve"> to use the position of the nodes for routing. In this way, it is possible to reduce memory consumption for storing routes and bandwidth consumption for the transmission of DAO messages. However, geographic routing may use longer routes than RPL, thus it makes sense to propose </w:t>
-      </w:r>
-      <w:proofErr w:type="spellStart"/>
-      <w:r>
-        <w:rPr>
-          <w:color w:val="FF0000"/>
-          <w:lang w:val="en-US"/>
-        </w:rPr>
-        <w:t>GeoRank</w:t>
-      </w:r>
-      <w:proofErr w:type="spellEnd"/>
-      <w:r>
-        <w:rPr>
-          <w:color w:val="FF0000"/>
-          <w:lang w:val="en-US"/>
-        </w:rPr>
-        <w:t xml:space="preserve"> for reducing the length of the routes using the RPL DODAG whenever it can be helpful. Thus, </w:t>
-      </w:r>
-      <w:proofErr w:type="spellStart"/>
-      <w:r>
-        <w:rPr>
-          <w:color w:val="FF0000"/>
-          <w:lang w:val="en-US"/>
-        </w:rPr>
-        <w:t>GeoRank</w:t>
-      </w:r>
-      <w:proofErr w:type="spellEnd"/>
-      <w:r>
-        <w:rPr>
-          <w:color w:val="FF0000"/>
-          <w:lang w:val="en-US"/>
-        </w:rPr>
-        <w:t xml:space="preserve"> tries to join the best of both methods (i.</w:t>
-      </w:r>
-      <w:r>
-        <w:rPr>
-          <w:color w:val="FF0000"/>
-          <w:lang w:val="en-US"/>
-        </w:rPr>
-        <w:t xml:space="preserve">e. RPL and </w:t>
-      </w:r>
-      <w:proofErr w:type="gramStart"/>
-      <w:r>
-        <w:rPr>
-          <w:color w:val="FF0000"/>
-          <w:lang w:val="en-US"/>
-        </w:rPr>
-        <w:t>geographic  routing</w:t>
-      </w:r>
-      <w:proofErr w:type="gramEnd"/>
-      <w:r>
-        <w:rPr>
-          <w:color w:val="FF0000"/>
-          <w:lang w:val="en-US"/>
-        </w:rPr>
-        <w:t xml:space="preserve">).  We have included more </w:t>
-      </w:r>
-      <w:r>
-        <w:rPr>
-          <w:color w:val="FF0000"/>
-          <w:lang w:val="en-US"/>
-        </w:rPr>
-        <w:t xml:space="preserve">details about </w:t>
-      </w:r>
-      <w:r>
-        <w:rPr>
-          <w:color w:val="FF0000"/>
-          <w:lang w:val="en-US"/>
-        </w:rPr>
-        <w:t>this in the revised paper.</w:t>
-      </w:r>
-    </w:p>
-    <w:p>
-      <w:pPr>
-        <w:spacing w:after="0" w:line="240" w:lineRule="auto"/>
-        <w:jc w:val="both"/>
-        <w:rPr>
-          <w:color w:val="FF0000"/>
-          <w:lang w:val="en-US"/>
-        </w:rPr>
-      </w:pPr>
-    </w:p>
-    <w:p>
-      <w:pPr>
-        <w:spacing w:after="0" w:line="240" w:lineRule="auto"/>
-        <w:jc w:val="both"/>
-        <w:rPr>
-          <w:lang w:val="en-US"/>
-        </w:rPr>
-      </w:pPr>
-      <w:r>
-        <w:rPr>
-          <w:lang w:val="en-US"/>
-        </w:rPr>
-        <w:t>In section 4, low and high link density is mentioned, but it is not clear how to differentiate a low link density to a high link density and how it is modelled during the simulations.</w:t>
-      </w:r>
-      <w:r>
-        <w:rPr>
-          <w:lang w:val="en-US"/>
-        </w:rPr>
-        <w:t xml:space="preserve"> </w:t>
-      </w:r>
-      <w:r>
-        <w:rPr>
-          <w:lang w:val="en-US"/>
-        </w:rPr>
-        <w:t xml:space="preserve">The last </w:t>
-      </w:r>
-      <w:proofErr w:type="gramStart"/>
-      <w:r>
-        <w:rPr>
-          <w:lang w:val="en-US"/>
-        </w:rPr>
-        <w:t>paragraph of the results section explain</w:t>
-      </w:r>
-      <w:proofErr w:type="gramEnd"/>
-      <w:r>
-        <w:rPr>
-          <w:lang w:val="en-US"/>
-        </w:rPr>
-        <w:t xml:space="preserve"> that "in a smart street lighting [network], there may be some</w:t>
-      </w:r>
-      <w:r>
-        <w:rPr>
-          <w:lang w:val="en-US"/>
-        </w:rPr>
-        <w:t xml:space="preserve"> </w:t>
-      </w:r>
-      <w:r>
-        <w:rPr>
-          <w:lang w:val="en-US"/>
-        </w:rPr>
-        <w:t>places where the link density is very low due to obstacles". Were obstacles simulated in the simulation</w:t>
-      </w:r>
-      <w:r>
-        <w:rPr>
-          <w:lang w:val="en-US"/>
-        </w:rPr>
-        <w:t xml:space="preserve"> </w:t>
-      </w:r>
-      <w:r>
-        <w:rPr>
-          <w:lang w:val="en-US"/>
-        </w:rPr>
-        <w:t>environment? How low is very low? Generally, a street light will have visibility of some other nodes in the</w:t>
-      </w:r>
-      <w:r>
-        <w:rPr>
-          <w:lang w:val="en-US"/>
-        </w:rPr>
-        <w:t xml:space="preserve"> </w:t>
-      </w:r>
-      <w:r>
-        <w:rPr>
-          <w:lang w:val="en-US"/>
-        </w:rPr>
-        <w:t>same street?</w:t>
-      </w:r>
-    </w:p>
-    <w:p>
-      <w:pPr>
-        <w:spacing w:after="0" w:line="240" w:lineRule="auto"/>
-        <w:jc w:val="both"/>
-        <w:rPr>
-          <w:lang w:val="en-US"/>
-        </w:rPr>
-      </w:pPr>
-    </w:p>
-    <w:p>
-      <w:pPr>
-        <w:spacing w:after="0" w:line="240" w:lineRule="auto"/>
-        <w:jc w:val="both"/>
-        <w:rPr>
-          <w:color w:val="FF0000"/>
-          <w:lang w:val="en-US"/>
-        </w:rPr>
-      </w:pPr>
-      <w:r>
-        <w:rPr>
-          <w:color w:val="FF0000"/>
-          <w:lang w:val="en-US"/>
-        </w:rPr>
-        <w:t xml:space="preserve">R: </w:t>
-      </w:r>
-      <w:r>
-        <w:rPr>
-          <w:color w:val="FF0000"/>
-          <w:lang w:val="en-US"/>
-        </w:rPr>
-        <w:t>Dear reviewer, t</w:t>
-      </w:r>
-      <w:r>
-        <w:rPr>
-          <w:color w:val="FF0000"/>
-          <w:lang w:val="en-US"/>
-        </w:rPr>
-        <w:t>he link density is modelled in the simulations by the radio range, the distance between neighboring nodes, and the constrained placement of nodes, as the nodes are not allowed to be in the regions enclosed by the streets.</w:t>
-      </w:r>
-      <w:r>
-        <w:rPr>
-          <w:color w:val="FF0000"/>
-          <w:lang w:val="en-US"/>
-        </w:rPr>
-        <w:t xml:space="preserve"> Therefore, t</w:t>
-      </w:r>
-      <w:r>
-        <w:rPr>
-          <w:color w:val="FF0000"/>
-          <w:lang w:val="en-US"/>
-        </w:rPr>
-        <w:t>he obstacles have been simulated by</w:t>
-      </w:r>
-      <w:r>
-        <w:rPr>
-          <w:color w:val="FF0000"/>
-          <w:lang w:val="en-US"/>
-        </w:rPr>
-        <w:t xml:space="preserve"> the constrained node placement</w:t>
-      </w:r>
-      <w:r>
-        <w:rPr>
-          <w:color w:val="FF0000"/>
-          <w:lang w:val="en-US"/>
-        </w:rPr>
-        <w:t>. Very low density is the density obtained when the radio range is set to the minimum value required to keep the network connected. The network is connected when, for any two nodes in the network, there is at least one path connecting them.</w:t>
-      </w:r>
-      <w:r>
-        <w:rPr>
-          <w:color w:val="FF0000"/>
-          <w:lang w:val="en-US"/>
-        </w:rPr>
-        <w:t xml:space="preserve"> We have explained this in the revised paper.</w:t>
-      </w:r>
-    </w:p>
-    <w:p>
-      <w:pPr>
-        <w:spacing w:after="0" w:line="240" w:lineRule="auto"/>
-        <w:jc w:val="both"/>
-        <w:rPr>
-          <w:color w:val="FF0000"/>
-          <w:lang w:val="en-US"/>
-        </w:rPr>
-      </w:pPr>
-    </w:p>
-    <w:p>
-      <w:pPr>
-        <w:spacing w:after="0" w:line="240" w:lineRule="auto"/>
-        <w:jc w:val="both"/>
-        <w:rPr>
-          <w:lang w:val="en-US"/>
-        </w:rPr>
-      </w:pPr>
-      <w:r>
-        <w:rPr>
-          <w:lang w:val="en-US"/>
-        </w:rPr>
-        <w:t>The last sentence of the conclusions is speculation.</w:t>
-      </w:r>
-    </w:p>
-    <w:p>
-      <w:pPr>
-        <w:spacing w:after="0" w:line="240" w:lineRule="auto"/>
-        <w:jc w:val="both"/>
-        <w:rPr>
-          <w:lang w:val="en-US"/>
-        </w:rPr>
-      </w:pPr>
-    </w:p>
-    <w:p>
-      <w:pPr>
-        <w:spacing w:after="0" w:line="240" w:lineRule="auto"/>
-        <w:jc w:val="both"/>
-        <w:rPr>
-          <w:color w:val="FF0000"/>
-          <w:lang w:val="en-US"/>
-        </w:rPr>
-      </w:pPr>
-      <w:r>
-        <w:rPr>
-          <w:color w:val="FF0000"/>
-          <w:lang w:val="en-US"/>
-        </w:rPr>
-        <w:t xml:space="preserve">R: </w:t>
-      </w:r>
-      <w:r>
-        <w:rPr>
-          <w:color w:val="FF0000"/>
-          <w:lang w:val="en-US"/>
-        </w:rPr>
-        <w:t xml:space="preserve">Dear reviewer, that sentence </w:t>
-      </w:r>
-      <w:r>
-        <w:rPr>
-          <w:color w:val="FF0000"/>
-          <w:lang w:val="en-US"/>
-        </w:rPr>
-        <w:t>has been removed in the revised paper.</w:t>
-      </w:r>
-    </w:p>
-    <w:p>
-      <w:pPr>
-        <w:spacing w:after="0" w:line="240" w:lineRule="auto"/>
-        <w:jc w:val="both"/>
-        <w:rPr>
-          <w:color w:val="FF0000"/>
-          <w:lang w:val="en-US"/>
-        </w:rPr>
-      </w:pPr>
-    </w:p>
-    <w:p>
-      <w:pPr>
-        <w:spacing w:after="0" w:line="240" w:lineRule="auto"/>
-        <w:jc w:val="both"/>
-        <w:rPr>
-          <w:lang w:val="en-US"/>
-        </w:rPr>
-      </w:pPr>
-      <w:r>
-        <w:rPr>
-          <w:lang w:val="en-US"/>
-        </w:rPr>
-        <w:t>The abstract has a lot of acronyms in it, which are obviously undefined. Are they all needed?</w:t>
-      </w:r>
-    </w:p>
-    <w:p>
-      <w:pPr>
-        <w:spacing w:after="0" w:line="240" w:lineRule="auto"/>
-        <w:jc w:val="both"/>
-        <w:rPr>
-          <w:lang w:val="en-US"/>
-        </w:rPr>
-      </w:pPr>
-    </w:p>
-    <w:p>
-      <w:pPr>
-        <w:spacing w:after="0" w:line="240" w:lineRule="auto"/>
-        <w:jc w:val="both"/>
-        <w:rPr>
-          <w:color w:val="FF0000"/>
-          <w:lang w:val="en-US"/>
-        </w:rPr>
-      </w:pPr>
-      <w:r>
-        <w:rPr>
-          <w:color w:val="FF0000"/>
-          <w:lang w:val="en-US"/>
-        </w:rPr>
-        <w:t xml:space="preserve">R: </w:t>
-      </w:r>
-    </w:p>
-    <w:p>
-      <w:pPr>
-        <w:spacing w:after="0" w:line="240" w:lineRule="auto"/>
-        <w:jc w:val="both"/>
-        <w:rPr>
-          <w:color w:val="FF0000"/>
-          <w:lang w:val="en-US"/>
-        </w:rPr>
-      </w:pPr>
-    </w:p>
-    <w:p>
-      <w:pPr>
-        <w:spacing w:after="0" w:line="240" w:lineRule="auto"/>
-        <w:jc w:val="both"/>
-        <w:rPr>
-          <w:lang w:val="en-US"/>
-        </w:rPr>
-      </w:pPr>
-      <w:r>
-        <w:rPr>
-          <w:lang w:val="en-US"/>
-        </w:rPr>
-        <w:t>The English needs a *lot* of work, if accepted, as there are numerous spelling and grammatical errors</w:t>
-      </w:r>
-      <w:r>
-        <w:rPr>
-          <w:lang w:val="en-US"/>
-        </w:rPr>
-        <w:t xml:space="preserve"> </w:t>
-      </w:r>
-      <w:r>
-        <w:rPr>
-          <w:lang w:val="en-US"/>
-        </w:rPr>
-        <w:t>including:</w:t>
-      </w:r>
-    </w:p>
-    <w:p>
-      <w:pPr>
-        <w:spacing w:after="0" w:line="240" w:lineRule="auto"/>
-        <w:jc w:val="both"/>
-        <w:rPr>
-          <w:lang w:val="en-US"/>
-        </w:rPr>
-      </w:pPr>
-      <w:r>
-        <w:rPr>
-          <w:lang w:val="en-US"/>
-        </w:rPr>
-        <w:t>"…</w:t>
-      </w:r>
-      <w:proofErr w:type="spellStart"/>
-      <w:r>
-        <w:rPr>
-          <w:lang w:val="en-US"/>
-        </w:rPr>
-        <w:t>streetlighting</w:t>
-      </w:r>
-      <w:proofErr w:type="spellEnd"/>
-      <w:r>
-        <w:rPr>
-          <w:lang w:val="en-US"/>
-        </w:rPr>
         <w:t xml:space="preserve"> system based on AN ipv6-enabled wireless…"</w:t>
       </w:r>
     </w:p>
@@ -3471,7 +3763,6 @@
         <w:rPr>
           <w:lang w:val="en-US"/>
         </w:rPr>
-        <w:lastRenderedPageBreak/>
         <w:t xml:space="preserve">"…the main drawbacks of THE </w:t>
       </w:r>
       <w:proofErr w:type="spellStart"/>

</xml_diff>

<commit_message>
todas as repostas completadas.
</commit_message>
<xml_diff>
--- a/2014_ELSEVIER_CEE_SI/letter_to_editor_and_reviewers.docx
+++ b/2014_ELSEVIER_CEE_SI/letter_to_editor_and_reviewers.docx
@@ -1986,37 +1986,28 @@
           <w:color w:val="FF0000"/>
           <w:lang w:val="en-US"/>
         </w:rPr>
-        <w:t>down</w:t>
-      </w:r>
-      <w:bookmarkStart w:id="0" w:name="_GoBack"/>
-      <w:bookmarkEnd w:id="0"/>
-      <w:r>
-        <w:rPr>
-          <w:color w:val="FF0000"/>
-          <w:lang w:val="en-US"/>
-        </w:rPr>
-        <w:t>grade</w:t>
-      </w:r>
-      <w:r>
-        <w:rPr>
-          <w:color w:val="FF0000"/>
-          <w:lang w:val="en-US"/>
-        </w:rPr>
-        <w:t xml:space="preserve"> the </w:t>
-      </w:r>
-      <w:r>
-        <w:rPr>
-          <w:color w:val="FF0000"/>
-          <w:lang w:val="en-US"/>
-        </w:rPr>
-        <w:t>proposed routing protocol</w:t>
-      </w:r>
-      <w:r>
-        <w:rPr>
-          <w:color w:val="FF0000"/>
-          <w:lang w:val="en-US"/>
-        </w:rPr>
-        <w:t xml:space="preserve"> as a contribution and hope you agree.</w:t>
+        <w:t>devalue</w:t>
+      </w:r>
+      <w:r>
+        <w:rPr>
+          <w:color w:val="FF0000"/>
+          <w:lang w:val="en-US"/>
+        </w:rPr>
+        <w:t xml:space="preserve"> the routing protocol </w:t>
+      </w:r>
+      <w:r>
+        <w:rPr>
+          <w:color w:val="FF0000"/>
+          <w:lang w:val="en-US"/>
+        </w:rPr>
+        <w:t xml:space="preserve">proposed </w:t>
+      </w:r>
+      <w:r>
+        <w:rPr>
+          <w:color w:val="FF0000"/>
+          <w:lang w:val="en-US"/>
+        </w:rPr>
+        <w:t>as a contribution and hope you agree.</w:t>
       </w:r>
     </w:p>
     <w:p>
@@ -2035,146 +2026,123 @@
         <w:jc w:val="both"/>
         <w:rPr>
           <w:b/>
-        </w:rPr>
-      </w:pPr>
+          <w:lang w:val="en-US"/>
+        </w:rPr>
+      </w:pPr>
+      <w:r>
+        <w:rPr>
+          <w:b/>
+          <w:lang w:val="en-US"/>
+        </w:rPr>
+        <w:t>Reviewer #3:</w:t>
+      </w:r>
+    </w:p>
+    <w:p>
+      <w:pPr>
+        <w:spacing w:after="0" w:line="240" w:lineRule="auto"/>
+        <w:jc w:val="both"/>
+        <w:rPr>
+          <w:b/>
+          <w:lang w:val="en-US"/>
+        </w:rPr>
+      </w:pPr>
+    </w:p>
+    <w:p>
+      <w:pPr>
+        <w:spacing w:after="0" w:line="240" w:lineRule="auto"/>
+        <w:jc w:val="both"/>
+        <w:rPr>
+          <w:lang w:val="en-US"/>
+        </w:rPr>
+      </w:pPr>
+      <w:r>
+        <w:rPr>
+          <w:lang w:val="en-US"/>
+        </w:rPr>
+        <w:t>The abstract identifies three novel contributions:</w:t>
+      </w:r>
+    </w:p>
+    <w:p>
+      <w:pPr>
+        <w:spacing w:after="0" w:line="240" w:lineRule="auto"/>
+        <w:jc w:val="both"/>
+        <w:rPr>
+          <w:lang w:val="en-US"/>
+        </w:rPr>
+      </w:pPr>
+      <w:r>
+        <w:rPr>
+          <w:lang w:val="en-US"/>
+        </w:rPr>
+        <w:t xml:space="preserve">1) </w:t>
+      </w:r>
       <w:proofErr w:type="spellStart"/>
       <w:r>
         <w:rPr>
-          <w:b/>
-        </w:rPr>
-        <w:t>Reviewer</w:t>
+          <w:lang w:val="en-US"/>
+        </w:rPr>
+        <w:t>GeoRank</w:t>
       </w:r>
       <w:proofErr w:type="spellEnd"/>
       <w:r>
         <w:rPr>
-          <w:b/>
-        </w:rPr>
-        <w:t xml:space="preserve"> #3:</w:t>
-      </w:r>
-    </w:p>
-    <w:p>
-      <w:pPr>
-        <w:spacing w:after="0" w:line="240" w:lineRule="auto"/>
-        <w:jc w:val="both"/>
-        <w:rPr>
-          <w:b/>
-        </w:rPr>
-      </w:pPr>
-    </w:p>
-    <w:p>
-      <w:pPr>
-        <w:spacing w:after="0" w:line="240" w:lineRule="auto"/>
-        <w:jc w:val="both"/>
-      </w:pPr>
-      <w:r>
-        <w:t xml:space="preserve">The abstract </w:t>
+          <w:lang w:val="en-US"/>
+        </w:rPr>
+        <w:t xml:space="preserve"> finds shorter routes than RPL with high link densities, and GOAFR in low link densities.</w:t>
+      </w:r>
+    </w:p>
+    <w:p>
+      <w:pPr>
+        <w:spacing w:after="0" w:line="240" w:lineRule="auto"/>
+        <w:jc w:val="both"/>
+        <w:rPr>
+          <w:lang w:val="en-US"/>
+        </w:rPr>
+      </w:pPr>
+      <w:r>
+        <w:rPr>
+          <w:lang w:val="en-US"/>
+        </w:rPr>
+        <w:t xml:space="preserve">2) </w:t>
       </w:r>
       <w:proofErr w:type="spellStart"/>
       <w:r>
-        <w:t>identifies</w:t>
+        <w:rPr>
+          <w:lang w:val="en-US"/>
+        </w:rPr>
+        <w:t>GeoRank</w:t>
       </w:r>
       <w:proofErr w:type="spellEnd"/>
       <w:r>
-        <w:t xml:space="preserve"> </w:t>
+        <w:rPr>
+          <w:lang w:val="en-US"/>
+        </w:rPr>
+        <w:t xml:space="preserve"> avoids bandwidth-consuming control messages required in RPL</w:t>
+      </w:r>
+    </w:p>
+    <w:p>
+      <w:pPr>
+        <w:spacing w:after="0" w:line="240" w:lineRule="auto"/>
+        <w:jc w:val="both"/>
+        <w:rPr>
+          <w:lang w:val="en-US"/>
+        </w:rPr>
+      </w:pPr>
+      <w:r>
+        <w:rPr>
+          <w:lang w:val="en-US"/>
+        </w:rPr>
+        <w:t xml:space="preserve">3) </w:t>
       </w:r>
       <w:proofErr w:type="spellStart"/>
       <w:r>
-        <w:t>three</w:t>
+        <w:rPr>
+          <w:lang w:val="en-US"/>
+        </w:rPr>
+        <w:t>GeoRank</w:t>
       </w:r>
       <w:proofErr w:type="spellEnd"/>
       <w:r>
-        <w:t xml:space="preserve"> novel </w:t>
-      </w:r>
-      <w:proofErr w:type="spellStart"/>
-      <w:r>
-        <w:t>contributions</w:t>
-      </w:r>
-      <w:proofErr w:type="spellEnd"/>
-      <w:r>
-        <w:t>:</w:t>
-      </w:r>
-    </w:p>
-    <w:p>
-      <w:pPr>
-        <w:spacing w:after="0" w:line="240" w:lineRule="auto"/>
-        <w:jc w:val="both"/>
-        <w:rPr>
-          <w:lang w:val="en-US"/>
-        </w:rPr>
-      </w:pPr>
-      <w:r>
-        <w:rPr>
-          <w:lang w:val="en-US"/>
-        </w:rPr>
-        <w:t xml:space="preserve">1) </w:t>
-      </w:r>
-      <w:proofErr w:type="spellStart"/>
-      <w:r>
-        <w:rPr>
-          <w:lang w:val="en-US"/>
-        </w:rPr>
-        <w:t>GeoRank</w:t>
-      </w:r>
-      <w:proofErr w:type="spellEnd"/>
-      <w:r>
-        <w:rPr>
-          <w:lang w:val="en-US"/>
-        </w:rPr>
-        <w:t xml:space="preserve"> finds shorter routes than RPL with high link densities, and GOAFR in low link densities.</w:t>
-      </w:r>
-    </w:p>
-    <w:p>
-      <w:pPr>
-        <w:spacing w:after="0" w:line="240" w:lineRule="auto"/>
-        <w:jc w:val="both"/>
-        <w:rPr>
-          <w:lang w:val="en-US"/>
-        </w:rPr>
-      </w:pPr>
-      <w:r>
-        <w:rPr>
-          <w:lang w:val="en-US"/>
-        </w:rPr>
-        <w:t xml:space="preserve">2) </w:t>
-      </w:r>
-      <w:proofErr w:type="spellStart"/>
-      <w:r>
-        <w:rPr>
-          <w:lang w:val="en-US"/>
-        </w:rPr>
-        <w:t>GeoRank</w:t>
-      </w:r>
-      <w:proofErr w:type="spellEnd"/>
-      <w:r>
-        <w:rPr>
-          <w:lang w:val="en-US"/>
-        </w:rPr>
-        <w:t xml:space="preserve"> avoids bandwidth-consuming control messages required in RPL</w:t>
-      </w:r>
-    </w:p>
-    <w:p>
-      <w:pPr>
-        <w:spacing w:after="0" w:line="240" w:lineRule="auto"/>
-        <w:jc w:val="both"/>
-        <w:rPr>
-          <w:lang w:val="en-US"/>
-        </w:rPr>
-      </w:pPr>
-      <w:r>
-        <w:rPr>
-          <w:lang w:val="en-US"/>
-        </w:rPr>
-        <w:t xml:space="preserve">3) </w:t>
-      </w:r>
-      <w:proofErr w:type="spellStart"/>
-      <w:r>
-        <w:rPr>
-          <w:lang w:val="en-US"/>
-        </w:rPr>
-        <w:t>GeoRank</w:t>
-      </w:r>
-      <w:proofErr w:type="spellEnd"/>
-      <w:r>
         <w:rPr>
           <w:lang w:val="en-US"/>
         </w:rPr>
@@ -2202,6 +2170,7 @@
         <w:rPr>
           <w:lang w:val="en-US"/>
         </w:rPr>
+        <w:lastRenderedPageBreak/>
         <w:t xml:space="preserve">However, it is hard to find results that substantiate these claims. (2) </w:t>
       </w:r>
       <w:proofErr w:type="gramStart"/>
@@ -3026,271 +2995,149 @@
         <w:jc w:val="both"/>
         <w:rPr>
           <w:color w:val="FF0000"/>
-        </w:rPr>
-      </w:pPr>
-      <w:r>
-        <w:rPr>
-          <w:color w:val="FF0000"/>
+          <w:lang w:val="en-US"/>
+        </w:rPr>
+      </w:pPr>
+      <w:r>
+        <w:rPr>
+          <w:color w:val="FF0000"/>
+          <w:lang w:val="en-US"/>
         </w:rPr>
         <w:t>R:</w:t>
       </w:r>
       <w:r>
         <w:rPr>
           <w:color w:val="FF0000"/>
+          <w:lang w:val="en-US"/>
         </w:rPr>
         <w:t xml:space="preserve"> </w:t>
       </w:r>
       <w:r>
         <w:rPr>
           <w:color w:val="FF0000"/>
-        </w:rPr>
-        <w:t xml:space="preserve">Quem sabe responder que o IPv6 </w:t>
-      </w:r>
-      <w:r>
-        <w:rPr>
-          <w:color w:val="FF0000"/>
-        </w:rPr>
-        <w:t xml:space="preserve">é opcional? Que somente mostramos que é possível integrá-lo ao protocolo proposto </w:t>
+          <w:lang w:val="en-US"/>
+        </w:rPr>
+        <w:t xml:space="preserve"> Dear reviewer, thank you for </w:t>
+      </w:r>
+      <w:r>
+        <w:rPr>
+          <w:color w:val="FF0000"/>
+          <w:lang w:val="en-US"/>
+        </w:rPr>
+        <w:t>the valuable comments. In the revised paper, we have rewritten this part of the text</w:t>
+      </w:r>
+      <w:r>
+        <w:rPr>
+          <w:color w:val="FF0000"/>
+          <w:lang w:val="en-US"/>
+        </w:rPr>
+        <w:t xml:space="preserve"> and we have</w:t>
+      </w:r>
+      <w:r>
+        <w:rPr>
+          <w:color w:val="FF0000"/>
+          <w:lang w:val="en-US"/>
+        </w:rPr>
+        <w:t xml:space="preserve"> included the motivations for using the IPv6/6LoWPAN protocol</w:t>
+      </w:r>
+      <w:r>
+        <w:rPr>
+          <w:color w:val="FF0000"/>
+          <w:lang w:val="en-US"/>
+        </w:rPr>
+        <w:t xml:space="preserve">. Please note that in the paper we are supporting the IPv6/6LoWPAN protocol deployment because it is also a tendency towards the standardization of the “Internet of Things” according to the references that we have added in the paper in support to this view. </w:t>
+      </w:r>
+      <w:r>
+        <w:rPr>
+          <w:color w:val="FF0000"/>
+          <w:lang w:val="en-US"/>
+        </w:rPr>
+        <w:t xml:space="preserve">Nonetheless, </w:t>
+      </w:r>
+      <w:r>
+        <w:rPr>
+          <w:color w:val="FF0000"/>
+          <w:lang w:val="en-US"/>
+        </w:rPr>
+        <w:t>the use of IP</w:t>
+      </w:r>
+      <w:r>
+        <w:rPr>
+          <w:color w:val="FF0000"/>
+          <w:lang w:val="en-US"/>
+        </w:rPr>
+        <w:t>v6/6LoWPAN standard is optional</w:t>
+      </w:r>
+      <w:r>
+        <w:rPr>
+          <w:color w:val="FF0000"/>
+          <w:lang w:val="en-US"/>
+        </w:rPr>
+        <w:t xml:space="preserve"> and the </w:t>
+      </w:r>
+      <w:r>
+        <w:rPr>
+          <w:color w:val="FF0000"/>
+          <w:lang w:val="en-US"/>
+        </w:rPr>
+        <w:t xml:space="preserve">proposed routing protocol </w:t>
+      </w:r>
+      <w:r>
+        <w:rPr>
+          <w:color w:val="FF0000"/>
+          <w:lang w:val="en-US"/>
+        </w:rPr>
+        <w:t xml:space="preserve">does not depend on it. Moreover, regarding the use of AODV, indeed there is already a proposal for a protocol derived from it targeted to LLNs, known as </w:t>
       </w:r>
       <w:proofErr w:type="spellStart"/>
       <w:r>
         <w:rPr>
           <w:color w:val="FF0000"/>
-        </w:rPr>
-        <w:t>pq</w:t>
+          <w:lang w:val="en-US"/>
+        </w:rPr>
+        <w:t>LOADng</w:t>
       </w:r>
       <w:proofErr w:type="spellEnd"/>
       <w:r>
         <w:rPr>
           <w:color w:val="FF0000"/>
-        </w:rPr>
-        <w:t xml:space="preserve"> é uma tendência para </w:t>
+          <w:lang w:val="en-US"/>
+        </w:rPr>
+        <w:t xml:space="preserve"> (</w:t>
+      </w:r>
+      <w:r>
+        <w:rPr>
+          <w:color w:val="FF0000"/>
+          <w:lang w:val="en-US"/>
+        </w:rPr>
+        <w:t>LLN On-demand Ad-hoc Distance vector routing protocol</w:t>
+      </w:r>
+      <w:r>
+        <w:rPr>
+          <w:color w:val="FF0000"/>
+          <w:lang w:val="en-US"/>
+        </w:rPr>
+        <w:t>)</w:t>
+      </w:r>
+      <w:r>
+        <w:rPr>
+          <w:color w:val="FF0000"/>
+          <w:lang w:val="en-US"/>
+        </w:rPr>
+        <w:t>. However, recently published papers, like this one (</w:t>
+      </w:r>
+      <w:r>
+        <w:rPr>
+          <w:color w:val="FF0000"/>
+          <w:lang w:val="en-US"/>
+        </w:rPr>
+        <w:t xml:space="preserve">Proactive versus reactive routing in low power and </w:t>
       </w:r>
       <w:proofErr w:type="spellStart"/>
-      <w:proofErr w:type="gramStart"/>
-      <w:r>
-        <w:rPr>
-          <w:color w:val="FF0000"/>
-        </w:rPr>
-        <w:t>IoT</w:t>
-      </w:r>
-      <w:proofErr w:type="spellEnd"/>
-      <w:proofErr w:type="gramEnd"/>
-      <w:r>
-        <w:rPr>
-          <w:color w:val="FF0000"/>
-        </w:rPr>
-        <w:t>.</w:t>
-      </w:r>
-      <w:r>
-        <w:rPr>
-          <w:color w:val="FF0000"/>
-        </w:rPr>
-        <w:t xml:space="preserve">  Sim, acho que isso fica legal, mas precisamos colocar referências com motivações para usar o </w:t>
-      </w:r>
-      <w:proofErr w:type="gramStart"/>
-      <w:r>
-        <w:rPr>
-          <w:color w:val="FF0000"/>
-        </w:rPr>
-        <w:t>IPbv6</w:t>
-      </w:r>
-      <w:proofErr w:type="gramEnd"/>
-      <w:r>
-        <w:rPr>
-          <w:color w:val="FF0000"/>
-        </w:rPr>
-        <w:t xml:space="preserve"> para IoT.</w:t>
-      </w:r>
-    </w:p>
-    <w:p>
-      <w:pPr>
-        <w:spacing w:after="0" w:line="240" w:lineRule="auto"/>
-        <w:jc w:val="both"/>
-        <w:rPr>
-          <w:color w:val="FF0000"/>
-        </w:rPr>
-      </w:pPr>
-    </w:p>
-    <w:p>
-      <w:pPr>
-        <w:spacing w:after="0" w:line="240" w:lineRule="auto"/>
-        <w:jc w:val="both"/>
-        <w:rPr>
-          <w:color w:val="FF0000"/>
-        </w:rPr>
-      </w:pPr>
-      <w:r>
-        <w:rPr>
-          <w:color w:val="FF0000"/>
-        </w:rPr>
-        <w:t xml:space="preserve"> Quanto ao AODV, citar referências que comentam sobre o baixo desempenho em redes em grande escala?</w:t>
-      </w:r>
-    </w:p>
-    <w:p>
-      <w:pPr>
-        <w:spacing w:after="0" w:line="240" w:lineRule="auto"/>
-        <w:jc w:val="both"/>
-        <w:rPr>
-          <w:color w:val="FF0000"/>
-        </w:rPr>
-      </w:pPr>
-      <w:r>
-        <w:rPr>
-          <w:color w:val="FF0000"/>
-        </w:rPr>
-        <w:t>Acho que sim</w:t>
-      </w:r>
-      <w:proofErr w:type="gramStart"/>
-      <w:r>
-        <w:rPr>
-          <w:color w:val="FF0000"/>
-        </w:rPr>
-        <w:t>..</w:t>
-      </w:r>
-      <w:proofErr w:type="gramEnd"/>
-      <w:r>
-        <w:rPr>
-          <w:color w:val="FF0000"/>
-        </w:rPr>
-        <w:t xml:space="preserve"> </w:t>
-      </w:r>
-      <w:proofErr w:type="gramStart"/>
-      <w:r>
-        <w:rPr>
-          <w:color w:val="FF0000"/>
-        </w:rPr>
-        <w:t>existe</w:t>
-      </w:r>
-      <w:proofErr w:type="gramEnd"/>
-      <w:r>
-        <w:rPr>
-          <w:color w:val="FF0000"/>
-        </w:rPr>
-        <w:t xml:space="preserve"> uma versão do AODV para </w:t>
-      </w:r>
-      <w:proofErr w:type="spellStart"/>
-      <w:r>
-        <w:rPr>
-          <w:color w:val="FF0000"/>
-        </w:rPr>
-        <w:t>LLNs</w:t>
-      </w:r>
-      <w:proofErr w:type="spellEnd"/>
-      <w:r>
-        <w:rPr>
-          <w:color w:val="FF0000"/>
-        </w:rPr>
-        <w:t xml:space="preserve"> chamada </w:t>
-      </w:r>
-      <w:proofErr w:type="spellStart"/>
-      <w:r>
-        <w:rPr>
-          <w:color w:val="FF0000"/>
-        </w:rPr>
-        <w:t>LOadng</w:t>
-      </w:r>
-      <w:proofErr w:type="spellEnd"/>
-      <w:r>
-        <w:rPr>
-          <w:color w:val="FF0000"/>
-        </w:rPr>
-        <w:t>, mas já tem artigos que falam mal dele, como este:</w:t>
-      </w:r>
-      <w:r>
-        <w:rPr>
-          <w:color w:val="FF0000"/>
-        </w:rPr>
-        <w:t xml:space="preserve">  </w:t>
-      </w:r>
-      <w:proofErr w:type="spellStart"/>
-      <w:r>
-        <w:rPr>
-          <w:color w:val="FF0000"/>
-        </w:rPr>
-        <w:t>Proactive</w:t>
-      </w:r>
-      <w:proofErr w:type="spellEnd"/>
-      <w:r>
-        <w:rPr>
-          <w:color w:val="FF0000"/>
-        </w:rPr>
-        <w:t xml:space="preserve"> versus </w:t>
-      </w:r>
-      <w:proofErr w:type="spellStart"/>
-      <w:r>
-        <w:rPr>
-          <w:color w:val="FF0000"/>
-        </w:rPr>
-        <w:t>reactive</w:t>
-      </w:r>
-      <w:proofErr w:type="spellEnd"/>
-      <w:r>
-        <w:rPr>
-          <w:color w:val="FF0000"/>
-        </w:rPr>
-        <w:t xml:space="preserve"> </w:t>
-      </w:r>
-      <w:proofErr w:type="spellStart"/>
-      <w:r>
-        <w:rPr>
-          <w:color w:val="FF0000"/>
-        </w:rPr>
-        <w:t>routing</w:t>
-      </w:r>
-      <w:proofErr w:type="spellEnd"/>
-      <w:r>
-        <w:rPr>
-          <w:color w:val="FF0000"/>
-        </w:rPr>
-        <w:t xml:space="preserve"> in </w:t>
-      </w:r>
-      <w:proofErr w:type="spellStart"/>
-      <w:r>
-        <w:rPr>
-          <w:color w:val="FF0000"/>
-        </w:rPr>
-        <w:t>low</w:t>
-      </w:r>
-      <w:proofErr w:type="spellEnd"/>
-      <w:r>
-        <w:rPr>
-          <w:color w:val="FF0000"/>
-        </w:rPr>
-        <w:t xml:space="preserve"> </w:t>
-      </w:r>
-      <w:proofErr w:type="spellStart"/>
-      <w:r>
-        <w:rPr>
-          <w:color w:val="FF0000"/>
-        </w:rPr>
-        <w:t>power</w:t>
-      </w:r>
-      <w:proofErr w:type="spellEnd"/>
-      <w:r>
-        <w:rPr>
-          <w:color w:val="FF0000"/>
-        </w:rPr>
-        <w:t xml:space="preserve"> </w:t>
-      </w:r>
-      <w:proofErr w:type="spellStart"/>
-      <w:r>
-        <w:rPr>
-          <w:color w:val="FF0000"/>
-        </w:rPr>
-        <w:t>and</w:t>
-      </w:r>
-      <w:proofErr w:type="spellEnd"/>
-      <w:r>
-        <w:rPr>
-          <w:color w:val="FF0000"/>
-        </w:rPr>
-        <w:t xml:space="preserve"> </w:t>
-      </w:r>
-      <w:proofErr w:type="spellStart"/>
-      <w:r>
-        <w:rPr>
-          <w:color w:val="FF0000"/>
+      <w:r>
+        <w:rPr>
+          <w:color w:val="FF0000"/>
+          <w:lang w:val="en-US"/>
         </w:rPr>
         <w:t>lossy</w:t>
       </w:r>
@@ -3337,16 +3184,94 @@
         </w:rPr>
         <w:t xml:space="preserve">) </w:t>
       </w:r>
-    </w:p>
-    <w:p>
-      <w:pPr>
-        <w:spacing w:after="0" w:line="240" w:lineRule="auto"/>
-        <w:jc w:val="both"/>
-        <w:rPr>
-          <w:color w:val="FF0000"/>
-          <w:lang w:val="en-US"/>
-        </w:rPr>
-      </w:pPr>
+      <w:r>
+        <w:rPr>
+          <w:color w:val="FF0000"/>
+          <w:lang w:val="en-US"/>
+        </w:rPr>
+        <w:t>have reported results showing that such protocol has worse performance when compared to RPL</w:t>
+      </w:r>
+      <w:r>
+        <w:rPr>
+          <w:color w:val="FF0000"/>
+          <w:lang w:val="en-US"/>
+        </w:rPr>
+        <w:t xml:space="preserve"> according to several metrics, including average delay, control overhead and memory requirements for storing routing entries. Nonetheless, we have included in the revised paper a reference to </w:t>
+      </w:r>
+      <w:proofErr w:type="spellStart"/>
+      <w:r>
+        <w:rPr>
+          <w:color w:val="FF0000"/>
+          <w:lang w:val="en-US"/>
+        </w:rPr>
+        <w:t>LOADng</w:t>
+      </w:r>
+      <w:proofErr w:type="spellEnd"/>
+      <w:r>
+        <w:rPr>
+          <w:color w:val="FF0000"/>
+          <w:lang w:val="en-US"/>
+        </w:rPr>
+        <w:t xml:space="preserve"> protocol and to some papers that have reported comparison results of </w:t>
+      </w:r>
+      <w:proofErr w:type="gramStart"/>
+      <w:r>
+        <w:rPr>
+          <w:color w:val="FF0000"/>
+          <w:lang w:val="en-US"/>
+        </w:rPr>
+        <w:t xml:space="preserve">RPL </w:t>
+      </w:r>
+      <w:bookmarkStart w:id="0" w:name="_GoBack"/>
+      <w:bookmarkEnd w:id="0"/>
+      <w:r>
+        <w:rPr>
+          <w:color w:val="FF0000"/>
+          <w:lang w:val="en-US"/>
+        </w:rPr>
+        <w:t xml:space="preserve"> with</w:t>
+      </w:r>
+      <w:proofErr w:type="gramEnd"/>
+      <w:r>
+        <w:rPr>
+          <w:color w:val="FF0000"/>
+          <w:lang w:val="en-US"/>
+        </w:rPr>
+        <w:t xml:space="preserve"> </w:t>
+      </w:r>
+      <w:proofErr w:type="spellStart"/>
+      <w:r>
+        <w:rPr>
+          <w:color w:val="FF0000"/>
+          <w:lang w:val="en-US"/>
+        </w:rPr>
+        <w:t>LOADng</w:t>
+      </w:r>
+      <w:proofErr w:type="spellEnd"/>
+      <w:r>
+        <w:rPr>
+          <w:color w:val="FF0000"/>
+          <w:lang w:val="en-US"/>
+        </w:rPr>
+        <w:t xml:space="preserve">. </w:t>
+      </w:r>
+    </w:p>
+    <w:p>
+      <w:pPr>
+        <w:spacing w:after="0" w:line="240" w:lineRule="auto"/>
+        <w:jc w:val="both"/>
+        <w:rPr>
+          <w:color w:val="FF0000"/>
+          <w:lang w:val="en-US"/>
+        </w:rPr>
+      </w:pPr>
+      <w:r>
+        <w:rPr>
+          <w:color w:val="FF0000"/>
+          <w:lang w:val="en-US"/>
+        </w:rPr>
+        <w:t xml:space="preserve"> </w:t>
+      </w:r>
     </w:p>
     <w:p>
       <w:pPr>
@@ -3705,6 +3630,7 @@
         <w:rPr>
           <w:lang w:val="en-US"/>
         </w:rPr>
+        <w:lastRenderedPageBreak/>
         <w:t>In section 4, low and high link density is mentioned, but it is not clear how to differentiate a low link density to a high link density and how it is modelled during the simulations.</w:t>
       </w:r>
       <w:r>
@@ -3793,7 +3719,6 @@
           <w:color w:val="FF0000"/>
           <w:lang w:val="en-US"/>
         </w:rPr>
-        <w:lastRenderedPageBreak/>
         <w:t xml:space="preserve">R: </w:t>
       </w:r>
       <w:r>

</xml_diff>

<commit_message>
letter to the editor updated
</commit_message>
<xml_diff>
--- a/2014_ELSEVIER_CEE_SI/letter_to_editor_and_reviewers.docx
+++ b/2014_ELSEVIER_CEE_SI/letter_to_editor_and_reviewers.docx
@@ -16,14 +16,14 @@
           <w:rFonts w:ascii="Times New Roman" w:hAnsi="Times New Roman"/>
           <w:lang w:val="en-US"/>
         </w:rPr>
-        <w:t>December</w:t>
-      </w:r>
-      <w:r>
-        <w:rPr>
-          <w:rFonts w:ascii="Times New Roman" w:hAnsi="Times New Roman"/>
-          <w:lang w:val="en-US"/>
-        </w:rPr>
-        <w:t xml:space="preserve"> 201</w:t>
+        <w:t xml:space="preserve">April </w:t>
+      </w:r>
+      <w:r>
+        <w:rPr>
+          <w:rFonts w:ascii="Times New Roman" w:hAnsi="Times New Roman"/>
+          <w:lang w:val="en-US"/>
+        </w:rPr>
+        <w:t>201</w:t>
       </w:r>
       <w:r>
         <w:rPr>
@@ -170,6 +170,43 @@
           <w:rFonts w:ascii="Times New Roman" w:hAnsi="Times New Roman"/>
           <w:lang w:val="en-US"/>
         </w:rPr>
+        <w:t xml:space="preserve">A geographic routing approach for IPv6 in low-powered and </w:t>
+      </w:r>
+      <w:proofErr w:type="spellStart"/>
+      <w:r>
+        <w:rPr>
+          <w:rFonts w:ascii="Times New Roman" w:hAnsi="Times New Roman"/>
+          <w:lang w:val="en-US"/>
+        </w:rPr>
+        <w:t>lossy</w:t>
+      </w:r>
+      <w:proofErr w:type="spellEnd"/>
+      <w:r>
+        <w:rPr>
+          <w:rFonts w:ascii="Times New Roman" w:hAnsi="Times New Roman"/>
+          <w:lang w:val="en-US"/>
+        </w:rPr>
+        <w:t xml:space="preserve"> large-scale wireless networks</w:t>
+      </w:r>
+      <w:r>
+        <w:rPr>
+          <w:rFonts w:ascii="Times New Roman" w:hAnsi="Times New Roman"/>
+          <w:lang w:val="en-US"/>
+        </w:rPr>
+        <w:t>”</w:t>
+      </w:r>
+      <w:r>
+        <w:rPr>
+          <w:rFonts w:ascii="Times New Roman" w:hAnsi="Times New Roman"/>
+          <w:lang w:val="en-US"/>
+        </w:rPr>
+        <w:t>, previously entitled “</w:t>
+      </w:r>
+      <w:r>
+        <w:rPr>
+          <w:rFonts w:ascii="Times New Roman" w:hAnsi="Times New Roman"/>
+          <w:lang w:val="en-US"/>
+        </w:rPr>
         <w:t>A routing protocol</w:t>
       </w:r>
       <w:r>
@@ -221,20 +258,6 @@
           <w:rFonts w:ascii="Times New Roman" w:hAnsi="Times New Roman"/>
           <w:lang w:val="en-US"/>
         </w:rPr>
-        <w:t>”, previously entitled “</w:t>
-      </w:r>
-      <w:r>
-        <w:rPr>
-          <w:rFonts w:ascii="Times New Roman" w:hAnsi="Times New Roman"/>
-          <w:lang w:val="en-US"/>
-        </w:rPr>
-        <w:t>A smart street lighting system based on IPv6-enabled wireless sensor network</w:t>
-      </w:r>
-      <w:r>
-        <w:rPr>
-          <w:rFonts w:ascii="Times New Roman" w:hAnsi="Times New Roman"/>
-          <w:lang w:val="en-US"/>
-        </w:rPr>
         <w:t>”</w:t>
       </w:r>
       <w:r>
@@ -278,33 +301,6 @@
     </w:p>
     <w:p>
       <w:pPr>
-        <w:spacing w:after="0" w:line="360" w:lineRule="auto"/>
-        <w:jc w:val="both"/>
-        <w:rPr>
-          <w:rFonts w:ascii="Times New Roman" w:hAnsi="Times New Roman"/>
-          <w:lang w:val="en-US"/>
-        </w:rPr>
-      </w:pPr>
-      <w:r>
-        <w:rPr>
-          <w:rFonts w:ascii="Times New Roman" w:hAnsi="Times New Roman"/>
-          <w:lang w:val="en-US"/>
-        </w:rPr>
-        <w:t>Look forward to your favorable consideration.</w:t>
-      </w:r>
-    </w:p>
-    <w:p>
-      <w:pPr>
-        <w:spacing w:after="0" w:line="360" w:lineRule="auto"/>
-        <w:jc w:val="both"/>
-        <w:rPr>
-          <w:rFonts w:ascii="Times New Roman" w:hAnsi="Times New Roman"/>
-          <w:lang w:val="en-US"/>
-        </w:rPr>
-      </w:pPr>
-    </w:p>
-    <w:p>
-      <w:pPr>
         <w:spacing w:after="0" w:line="240" w:lineRule="auto"/>
         <w:jc w:val="both"/>
         <w:rPr>
@@ -319,6 +315,8 @@
         </w:rPr>
         <w:t>Most sincerely,</w:t>
       </w:r>
+      <w:bookmarkStart w:id="0" w:name="_GoBack"/>
+      <w:bookmarkEnd w:id="0"/>
     </w:p>
     <w:p>
       <w:pPr>
@@ -3182,14 +3180,7 @@
           <w:color w:val="FF0000"/>
           <w:lang w:val="en-US"/>
         </w:rPr>
-        <w:t xml:space="preserve">) </w:t>
-      </w:r>
-      <w:r>
-        <w:rPr>
-          <w:color w:val="FF0000"/>
-          <w:lang w:val="en-US"/>
-        </w:rPr>
-        <w:t>have reported results showing that such protocol has worse performance when compared to RPL</w:t>
+        <w:t>) have reported results showing that such protocol has worse performance when compared to RPL</w:t>
       </w:r>
       <w:r>
         <w:rPr>
@@ -3220,16 +3211,7 @@
           <w:color w:val="FF0000"/>
           <w:lang w:val="en-US"/>
         </w:rPr>
-        <w:t xml:space="preserve">RPL </w:t>
-      </w:r>
-      <w:bookmarkStart w:id="0" w:name="_GoBack"/>
-      <w:bookmarkEnd w:id="0"/>
-      <w:r>
-        <w:rPr>
-          <w:color w:val="FF0000"/>
-          <w:lang w:val="en-US"/>
-        </w:rPr>
-        <w:t xml:space="preserve"> with</w:t>
+        <w:t>RPL  with</w:t>
       </w:r>
       <w:proofErr w:type="gramEnd"/>
       <w:r>

</xml_diff>

<commit_message>
atualização das respostas aos revisores
</commit_message>
<xml_diff>
--- a/2014_ELSEVIER_CEE_SI/letter_to_editor_and_reviewers.docx
+++ b/2014_ELSEVIER_CEE_SI/letter_to_editor_and_reviewers.docx
@@ -856,7 +856,7 @@
           <w:highlight w:val="yellow"/>
           <w:lang w:val="en-US"/>
         </w:rPr>
-        <w:t>thank you for such valuable comments. I</w:t>
+        <w:t xml:space="preserve">thank you for such valuable comments. </w:t>
       </w:r>
       <w:r>
         <w:rPr>
@@ -864,7 +864,7 @@
           <w:highlight w:val="yellow"/>
           <w:lang w:val="en-US"/>
         </w:rPr>
-        <w:t>ndeed</w:t>
+        <w:t>Indeed our intention to use the context of street light systems was to present a possible case for the application of the proposed routing method. However, as you pointed out, it should be applicable also in a randomly deployed wireless sensor network, not being specifically designed to the street lighting system. Therefore, in order to address your concerns, we have added to the text a note explaining that the context of street light systems used in the paper should be taken as one possible application where the proposed algorithm could be used. Also, we have changed the title of the paper in order to better reflect the main contribu</w:t>
       </w:r>
       <w:r>
         <w:rPr>
@@ -872,7 +872,7 @@
           <w:highlight w:val="yellow"/>
           <w:lang w:val="en-US"/>
         </w:rPr>
-        <w:t xml:space="preserve"> our contribution is not specifically targeted to the street lighting system. </w:t>
+        <w:t>t</w:t>
       </w:r>
       <w:r>
         <w:rPr>
@@ -880,15 +880,33 @@
           <w:highlight w:val="yellow"/>
           <w:lang w:val="en-US"/>
         </w:rPr>
-        <w:t>We have chosen the smart street lighting case as one motivating example</w:t>
-      </w:r>
-      <w:r>
-        <w:rPr>
-          <w:color w:val="FF0000"/>
-          <w:lang w:val="en-US"/>
-        </w:rPr>
-        <w:t>…</w:t>
-      </w:r>
+        <w:t>ion of the paper. In this way we think to have add</w:t>
+      </w:r>
+      <w:r>
+        <w:rPr>
+          <w:color w:val="FF0000"/>
+          <w:highlight w:val="yellow"/>
+          <w:lang w:val="en-US"/>
+        </w:rPr>
+        <w:t>r</w:t>
+      </w:r>
+      <w:r>
+        <w:rPr>
+          <w:color w:val="FF0000"/>
+          <w:highlight w:val="yellow"/>
+          <w:lang w:val="en-US"/>
+        </w:rPr>
+        <w:t>essed your concerns and hope you agree.</w:t>
+      </w:r>
+    </w:p>
+    <w:p>
+      <w:pPr>
+        <w:spacing w:after="0" w:line="240" w:lineRule="auto"/>
+        <w:jc w:val="both"/>
+        <w:rPr>
+          <w:lang w:val="en-US"/>
+        </w:rPr>
+      </w:pPr>
       <w:bookmarkStart w:id="0" w:name="_GoBack"/>
       <w:bookmarkEnd w:id="0"/>
     </w:p>
@@ -900,15 +918,6 @@
           <w:lang w:val="en-US"/>
         </w:rPr>
       </w:pPr>
-    </w:p>
-    <w:p>
-      <w:pPr>
-        <w:spacing w:after="0" w:line="240" w:lineRule="auto"/>
-        <w:jc w:val="both"/>
-        <w:rPr>
-          <w:lang w:val="en-US"/>
-        </w:rPr>
-      </w:pPr>
       <w:r>
         <w:rPr>
           <w:b/>
@@ -960,6 +969,7 @@
           <w:color w:val="FF0000"/>
           <w:lang w:val="en-US"/>
         </w:rPr>
+        <w:lastRenderedPageBreak/>
         <w:t>R:</w:t>
       </w:r>
       <w:r>
@@ -1160,21 +1170,7 @@
           <w:color w:val="FF0000"/>
           <w:lang w:val="en-US"/>
         </w:rPr>
-        <w:t xml:space="preserve"> that </w:t>
-      </w:r>
-      <w:r>
-        <w:rPr>
-          <w:color w:val="FF0000"/>
-          <w:lang w:val="en-US"/>
-        </w:rPr>
-        <w:t>would require more realistic MAC/PHY layers</w:t>
-      </w:r>
-      <w:r>
-        <w:rPr>
-          <w:color w:val="FF0000"/>
-          <w:lang w:val="en-US"/>
-        </w:rPr>
-        <w:t xml:space="preserve"> (e.g. packet delivery ratio), which we have left for a future work</w:t>
+        <w:t xml:space="preserve"> that would require more realistic MAC/PHY layers (e.g. packet delivery ratio), which we have left for a future work</w:t>
       </w:r>
       <w:r>
         <w:rPr>

</xml_diff>

<commit_message>
updated reply to reviewers
</commit_message>
<xml_diff>
--- a/2014_ELSEVIER_CEE_SI/letter_to_editor_and_reviewers.docx
+++ b/2014_ELSEVIER_CEE_SI/letter_to_editor_and_reviewers.docx
@@ -860,17 +860,33 @@
           <w:color w:val="FF0000"/>
           <w:lang w:val="en-US"/>
         </w:rPr>
-        <w:t>Indeed our intention to use the context of street light systems was to present a possible case for the application of the proposed routing method. However, as you pointed out, it should be applicable also in a randomly deployed wireless sensor network, not being specifically designed to the street lighting system. Therefore, in order to address your concerns, we have added to the text a note explaining that the context of street light systems used in the paper should be taken as one possible application where the proposed algorithm could be used. Also, we have changed the title of the paper in order to better reflect the main contribution of the paper. In this way we think to have addressed your concerns and hope you agree.</w:t>
-      </w:r>
-    </w:p>
-    <w:p>
-      <w:pPr>
-        <w:spacing w:after="0" w:line="240" w:lineRule="auto"/>
-        <w:jc w:val="both"/>
-        <w:rPr>
-          <w:lang w:val="en-US"/>
-        </w:rPr>
-      </w:pPr>
+        <w:t>Indeed our intention to use the context of street light systems was to present a possible case for the application of the proposed routing method. However, as you pointed out, it should be applicable also in a randomly deployed wireless sensor network, not being specifically designed to the street lighting system. Therefore, in order to address your concerns, we have added to the text a note explaining that the context of street light systems used in the paper should be taken as one possible application where the proposed algorithm could be used</w:t>
+      </w:r>
+      <w:r>
+        <w:rPr>
+          <w:color w:val="FF0000"/>
+          <w:lang w:val="en-US"/>
+        </w:rPr>
+        <w:t xml:space="preserve"> (Please see page 5)</w:t>
+      </w:r>
+      <w:r>
+        <w:rPr>
+          <w:color w:val="FF0000"/>
+          <w:lang w:val="en-US"/>
+        </w:rPr>
+        <w:t>. Also, we have changed the title of the paper in order to better reflect the main contribution of the paper. In this way we think to have addressed your concerns and hope you agree.</w:t>
+      </w:r>
+    </w:p>
+    <w:p>
+      <w:pPr>
+        <w:spacing w:after="0" w:line="240" w:lineRule="auto"/>
+        <w:jc w:val="both"/>
+        <w:rPr>
+          <w:lang w:val="en-US"/>
+        </w:rPr>
+      </w:pPr>
+      <w:bookmarkStart w:id="0" w:name="_GoBack"/>
+      <w:bookmarkEnd w:id="0"/>
     </w:p>
     <w:p>
       <w:pPr>
@@ -1257,8 +1273,6 @@
           <w:lang w:val="en-US"/>
         </w:rPr>
       </w:pPr>
-      <w:bookmarkStart w:id="0" w:name="_GoBack"/>
-      <w:bookmarkEnd w:id="0"/>
     </w:p>
     <w:sectPr>
       <w:pgSz w:w="11906" w:h="16838"/>

</xml_diff>